<commit_message>
add backend files + frontend files (no node_modules: filesize)
</commit_message>
<xml_diff>
--- a/Daxter (Documentation) v.0.0.1.docx
+++ b/Daxter (Documentation) v.0.0.1.docx
@@ -13,18 +13,51 @@
           <w:lang w:val="en-ZA"/>
         </w:rPr>
       </w:pPr>
-    </w:p>
-    <w:p>
-      <w:pPr>
-        <w:jc w:val="center"/>
+      <w:r>
         <w:rPr>
           <w:b/>
           <w:bCs/>
+          <w:noProof/>
           <w:sz w:val="240"/>
           <w:szCs w:val="240"/>
           <w:lang w:val="en-ZA"/>
         </w:rPr>
-      </w:pPr>
+        <w:drawing>
+          <wp:inline distT="0" distB="0" distL="0" distR="0" wp14:anchorId="063BAA7A" wp14:editId="52A74B01">
+            <wp:extent cx="4108863" cy="3497066"/>
+            <wp:effectExtent l="0" t="0" r="6350" b="8255"/>
+            <wp:docPr id="645405610" name="Picture 1"/>
+            <wp:cNvGraphicFramePr>
+              <a:graphicFrameLocks xmlns:a="http://schemas.openxmlformats.org/drawingml/2006/main" noChangeAspect="1"/>
+            </wp:cNvGraphicFramePr>
+            <a:graphic xmlns:a="http://schemas.openxmlformats.org/drawingml/2006/main">
+              <a:graphicData uri="http://schemas.openxmlformats.org/drawingml/2006/picture">
+                <pic:pic xmlns:pic="http://schemas.openxmlformats.org/drawingml/2006/picture">
+                  <pic:nvPicPr>
+                    <pic:cNvPr id="645405610" name=""/>
+                    <pic:cNvPicPr/>
+                  </pic:nvPicPr>
+                  <pic:blipFill>
+                    <a:blip r:embed="rId7"/>
+                    <a:stretch>
+                      <a:fillRect/>
+                    </a:stretch>
+                  </pic:blipFill>
+                  <pic:spPr>
+                    <a:xfrm>
+                      <a:off x="0" y="0"/>
+                      <a:ext cx="4115457" cy="3502678"/>
+                    </a:xfrm>
+                    <a:prstGeom prst="rect">
+                      <a:avLst/>
+                    </a:prstGeom>
+                  </pic:spPr>
+                </pic:pic>
+              </a:graphicData>
+            </a:graphic>
+          </wp:inline>
+        </w:drawing>
+      </w:r>
     </w:p>
     <w:p>
       <w:pPr>
@@ -3506,7 +3539,7 @@
                     </pic:cNvPicPr>
                   </pic:nvPicPr>
                   <pic:blipFill>
-                    <a:blip r:embed="rId7">
+                    <a:blip r:embed="rId8">
                       <a:extLst>
                         <a:ext uri="{28A0092B-C50C-407E-A947-70E740481C1C}">
                           <a14:useLocalDpi xmlns:a14="http://schemas.microsoft.com/office/drawing/2010/main" val="0"/>
@@ -3580,7 +3613,7 @@
         </w:rPr>
         <w:t xml:space="preserve"> </w:t>
       </w:r>
-      <w:hyperlink r:id="rId8" w:history="1">
+      <w:hyperlink r:id="rId9" w:history="1">
         <w:r>
           <w:rPr>
             <w:rStyle w:val="Hyperlink"/>
@@ -3619,7 +3652,7 @@
         </w:rPr>
         <w:t xml:space="preserve"> </w:t>
       </w:r>
-      <w:hyperlink r:id="rId9" w:history="1">
+      <w:hyperlink r:id="rId10" w:history="1">
         <w:r>
           <w:rPr>
             <w:rStyle w:val="Hyperlink"/>
@@ -3685,7 +3718,7 @@
                     </pic:cNvPicPr>
                   </pic:nvPicPr>
                   <pic:blipFill>
-                    <a:blip r:embed="rId10">
+                    <a:blip r:embed="rId11">
                       <a:extLst>
                         <a:ext uri="{28A0092B-C50C-407E-A947-70E740481C1C}">
                           <a14:useLocalDpi xmlns:a14="http://schemas.microsoft.com/office/drawing/2010/main" val="0"/>
@@ -3765,7 +3798,7 @@
         </w:rPr>
         <w:t xml:space="preserve"> </w:t>
       </w:r>
-      <w:hyperlink r:id="rId11" w:history="1">
+      <w:hyperlink r:id="rId12" w:history="1">
         <w:r>
           <w:rPr>
             <w:rStyle w:val="Hyperlink"/>
@@ -3804,7 +3837,7 @@
         </w:rPr>
         <w:t xml:space="preserve"> </w:t>
       </w:r>
-      <w:hyperlink r:id="rId12" w:history="1">
+      <w:hyperlink r:id="rId13" w:history="1">
         <w:r>
           <w:rPr>
             <w:rStyle w:val="Hyperlink"/>
@@ -3885,6 +3918,7 @@
       </w:r>
       <w:r>
         <w:rPr>
+          <w:noProof/>
           <w:lang w:val="en-ZA"/>
         </w:rPr>
         <w:drawing>
@@ -3903,7 +3937,7 @@
                     <pic:cNvPicPr/>
                   </pic:nvPicPr>
                   <pic:blipFill>
-                    <a:blip r:embed="rId13"/>
+                    <a:blip r:embed="rId14"/>
                     <a:stretch>
                       <a:fillRect/>
                     </a:stretch>
@@ -3976,6 +4010,7 @@
       </w:r>
       <w:r>
         <w:rPr>
+          <w:noProof/>
           <w:lang w:val="en-ZA"/>
         </w:rPr>
         <w:drawing>
@@ -3994,7 +4029,7 @@
                     <pic:cNvPicPr/>
                   </pic:nvPicPr>
                   <pic:blipFill>
-                    <a:blip r:embed="rId14"/>
+                    <a:blip r:embed="rId15"/>
                     <a:stretch>
                       <a:fillRect/>
                     </a:stretch>
@@ -4104,6 +4139,7 @@
       </w:pPr>
       <w:r>
         <w:rPr>
+          <w:noProof/>
           <w:lang w:val="en-ZA"/>
         </w:rPr>
         <w:drawing>
@@ -4122,7 +4158,7 @@
                     <pic:cNvPicPr/>
                   </pic:nvPicPr>
                   <pic:blipFill>
-                    <a:blip r:embed="rId15"/>
+                    <a:blip r:embed="rId16"/>
                     <a:stretch>
                       <a:fillRect/>
                     </a:stretch>
@@ -4190,6 +4226,7 @@
       </w:pPr>
       <w:r>
         <w:rPr>
+          <w:noProof/>
           <w:lang w:val="en-ZA"/>
         </w:rPr>
         <w:drawing>
@@ -4208,7 +4245,7 @@
                     <pic:cNvPicPr/>
                   </pic:nvPicPr>
                   <pic:blipFill>
-                    <a:blip r:embed="rId16"/>
+                    <a:blip r:embed="rId17"/>
                     <a:stretch>
                       <a:fillRect/>
                     </a:stretch>
@@ -4289,7 +4326,7 @@
                     </pic:cNvPicPr>
                   </pic:nvPicPr>
                   <pic:blipFill>
-                    <a:blip r:embed="rId17" cstate="print">
+                    <a:blip r:embed="rId18" cstate="print">
                       <a:extLst>
                         <a:ext uri="{28A0092B-C50C-407E-A947-70E740481C1C}">
                           <a14:useLocalDpi xmlns:a14="http://schemas.microsoft.com/office/drawing/2010/main" val="0"/>
@@ -4351,7 +4388,7 @@
         </w:rPr>
         <w:t xml:space="preserve">Getting Started: </w:t>
       </w:r>
-      <w:hyperlink r:id="rId18" w:history="1">
+      <w:hyperlink r:id="rId19" w:history="1">
         <w:r>
           <w:rPr>
             <w:rStyle w:val="Hyperlink"/>
@@ -4391,7 +4428,7 @@
         </w:rPr>
         <w:t xml:space="preserve"> </w:t>
       </w:r>
-      <w:hyperlink r:id="rId19" w:history="1">
+      <w:hyperlink r:id="rId20" w:history="1">
         <w:r>
           <w:rPr>
             <w:rStyle w:val="Hyperlink"/>
@@ -4443,7 +4480,7 @@
                     </pic:cNvPicPr>
                   </pic:nvPicPr>
                   <pic:blipFill>
-                    <a:blip r:embed="rId20">
+                    <a:blip r:embed="rId21">
                       <a:extLst>
                         <a:ext uri="{28A0092B-C50C-407E-A947-70E740481C1C}">
                           <a14:useLocalDpi xmlns:a14="http://schemas.microsoft.com/office/drawing/2010/main" val="0"/>
@@ -4505,7 +4542,7 @@
         </w:rPr>
         <w:t xml:space="preserve">Getting started with pip </w:t>
       </w:r>
-      <w:hyperlink r:id="rId21" w:history="1">
+      <w:hyperlink r:id="rId22" w:history="1">
         <w:r>
           <w:rPr>
             <w:rStyle w:val="Hyperlink"/>
@@ -4567,6 +4604,7 @@
       </w:pPr>
       <w:r>
         <w:rPr>
+          <w:noProof/>
           <w:lang w:val="en-ZA"/>
         </w:rPr>
         <w:drawing>
@@ -4585,7 +4623,7 @@
                     <pic:cNvPicPr/>
                   </pic:nvPicPr>
                   <pic:blipFill>
-                    <a:blip r:embed="rId22"/>
+                    <a:blip r:embed="rId23"/>
                     <a:stretch>
                       <a:fillRect/>
                     </a:stretch>
@@ -4613,6 +4651,7 @@
       </w:r>
       <w:r>
         <w:rPr>
+          <w:noProof/>
           <w:lang w:val="en-ZA"/>
         </w:rPr>
         <w:drawing>
@@ -4631,7 +4670,7 @@
                     <pic:cNvPicPr/>
                   </pic:nvPicPr>
                   <pic:blipFill>
-                    <a:blip r:embed="rId23"/>
+                    <a:blip r:embed="rId24"/>
                     <a:stretch>
                       <a:fillRect/>
                     </a:stretch>
@@ -4684,6 +4723,7 @@
       </w:r>
       <w:r>
         <w:rPr>
+          <w:noProof/>
           <w:lang w:val="en-ZA"/>
         </w:rPr>
         <w:drawing>
@@ -4702,7 +4742,7 @@
                     <pic:cNvPicPr/>
                   </pic:nvPicPr>
                   <pic:blipFill>
-                    <a:blip r:embed="rId24"/>
+                    <a:blip r:embed="rId25"/>
                     <a:stretch>
                       <a:fillRect/>
                     </a:stretch>
@@ -4776,7 +4816,7 @@
                     </pic:cNvPicPr>
                   </pic:nvPicPr>
                   <pic:blipFill>
-                    <a:blip r:embed="rId25">
+                    <a:blip r:embed="rId26">
                       <a:extLst>
                         <a:ext uri="{28A0092B-C50C-407E-A947-70E740481C1C}">
                           <a14:useLocalDpi xmlns:a14="http://schemas.microsoft.com/office/drawing/2010/main" val="0"/>
@@ -4838,7 +4878,7 @@
         </w:rPr>
         <w:t xml:space="preserve">Getting Started: </w:t>
       </w:r>
-      <w:hyperlink r:id="rId26" w:history="1">
+      <w:hyperlink r:id="rId27" w:history="1">
         <w:r>
           <w:rPr>
             <w:rStyle w:val="Hyperlink"/>
@@ -4865,7 +4905,7 @@
         </w:rPr>
         <w:t xml:space="preserve">Installation: </w:t>
       </w:r>
-      <w:hyperlink r:id="rId27" w:history="1">
+      <w:hyperlink r:id="rId28" w:history="1">
         <w:r>
           <w:rPr>
             <w:rStyle w:val="Hyperlink"/>
@@ -4925,7 +4965,7 @@
                     </pic:cNvPicPr>
                   </pic:nvPicPr>
                   <pic:blipFill>
-                    <a:blip r:embed="rId28">
+                    <a:blip r:embed="rId29">
                       <a:extLst>
                         <a:ext uri="{28A0092B-C50C-407E-A947-70E740481C1C}">
                           <a14:useLocalDpi xmlns:a14="http://schemas.microsoft.com/office/drawing/2010/main" val="0"/>
@@ -4987,7 +5027,7 @@
         </w:rPr>
         <w:t xml:space="preserve">Getting Started: </w:t>
       </w:r>
-      <w:hyperlink r:id="rId29" w:history="1">
+      <w:hyperlink r:id="rId30" w:history="1">
         <w:r>
           <w:rPr>
             <w:rStyle w:val="Hyperlink"/>
@@ -5103,6 +5143,7 @@
       </w:pPr>
       <w:r>
         <w:rPr>
+          <w:noProof/>
           <w:lang w:val="en-ZA"/>
         </w:rPr>
         <w:drawing>
@@ -5121,7 +5162,7 @@
                     <pic:cNvPicPr/>
                   </pic:nvPicPr>
                   <pic:blipFill>
-                    <a:blip r:embed="rId30"/>
+                    <a:blip r:embed="rId31"/>
                     <a:stretch>
                       <a:fillRect/>
                     </a:stretch>
@@ -5262,6 +5303,7 @@
       </w:pPr>
       <w:r>
         <w:rPr>
+          <w:noProof/>
           <w:lang w:val="en-ZA"/>
         </w:rPr>
         <w:drawing>
@@ -5280,7 +5322,7 @@
                     <pic:cNvPicPr/>
                   </pic:nvPicPr>
                   <pic:blipFill>
-                    <a:blip r:embed="rId31"/>
+                    <a:blip r:embed="rId32"/>
                     <a:stretch>
                       <a:fillRect/>
                     </a:stretch>
@@ -5350,6 +5392,7 @@
       </w:r>
       <w:r>
         <w:rPr>
+          <w:noProof/>
           <w:lang w:val="en-ZA"/>
         </w:rPr>
         <w:drawing>
@@ -5368,7 +5411,7 @@
                     <pic:cNvPicPr/>
                   </pic:nvPicPr>
                   <pic:blipFill>
-                    <a:blip r:embed="rId32"/>
+                    <a:blip r:embed="rId33"/>
                     <a:stretch>
                       <a:fillRect/>
                     </a:stretch>
@@ -5497,6 +5540,7 @@
         <w:rPr>
           <w:b/>
           <w:bCs/>
+          <w:noProof/>
           <w:lang w:val="en-ZA"/>
         </w:rPr>
         <w:drawing>
@@ -5515,7 +5559,7 @@
                     <pic:cNvPicPr/>
                   </pic:nvPicPr>
                   <pic:blipFill>
-                    <a:blip r:embed="rId33"/>
+                    <a:blip r:embed="rId34"/>
                     <a:stretch>
                       <a:fillRect/>
                     </a:stretch>
@@ -5577,6 +5621,7 @@
       </w:pPr>
       <w:r>
         <w:rPr>
+          <w:noProof/>
           <w:lang w:val="en-ZA"/>
         </w:rPr>
         <w:drawing>
@@ -5595,7 +5640,7 @@
                     <pic:cNvPicPr/>
                   </pic:nvPicPr>
                   <pic:blipFill>
-                    <a:blip r:embed="rId34"/>
+                    <a:blip r:embed="rId35"/>
                     <a:stretch>
                       <a:fillRect/>
                     </a:stretch>
@@ -5810,6 +5855,7 @@
       </w:r>
       <w:r>
         <w:rPr>
+          <w:noProof/>
           <w:lang w:val="en-ZA"/>
         </w:rPr>
         <w:drawing>
@@ -5828,7 +5874,7 @@
                     <pic:cNvPicPr/>
                   </pic:nvPicPr>
                   <pic:blipFill>
-                    <a:blip r:embed="rId35"/>
+                    <a:blip r:embed="rId36"/>
                     <a:stretch>
                       <a:fillRect/>
                     </a:stretch>
@@ -6025,6 +6071,7 @@
       </w:r>
       <w:r>
         <w:rPr>
+          <w:noProof/>
           <w:lang w:val="en-ZA"/>
         </w:rPr>
         <w:drawing>
@@ -6043,7 +6090,7 @@
                     <pic:cNvPicPr/>
                   </pic:nvPicPr>
                   <pic:blipFill>
-                    <a:blip r:embed="rId36"/>
+                    <a:blip r:embed="rId37"/>
                     <a:stretch>
                       <a:fillRect/>
                     </a:stretch>
@@ -6079,6 +6126,7 @@
       </w:pPr>
       <w:r>
         <w:rPr>
+          <w:noProof/>
           <w:lang w:val="en-ZA"/>
         </w:rPr>
         <w:drawing>
@@ -6097,7 +6145,7 @@
                     <pic:cNvPicPr/>
                   </pic:nvPicPr>
                   <pic:blipFill>
-                    <a:blip r:embed="rId37"/>
+                    <a:blip r:embed="rId38"/>
                     <a:stretch>
                       <a:fillRect/>
                     </a:stretch>
@@ -6413,6 +6461,7 @@
       </w:r>
       <w:r>
         <w:rPr>
+          <w:noProof/>
           <w:lang w:val="en-ZA"/>
         </w:rPr>
         <w:drawing>
@@ -6431,7 +6480,7 @@
                     <pic:cNvPicPr/>
                   </pic:nvPicPr>
                   <pic:blipFill>
-                    <a:blip r:embed="rId38"/>
+                    <a:blip r:embed="rId39"/>
                     <a:stretch>
                       <a:fillRect/>
                     </a:stretch>
@@ -6536,7 +6585,7 @@
                     </pic:cNvPicPr>
                   </pic:nvPicPr>
                   <pic:blipFill>
-                    <a:blip r:embed="rId39">
+                    <a:blip r:embed="rId40">
                       <a:extLst>
                         <a:ext uri="{28A0092B-C50C-407E-A947-70E740481C1C}">
                           <a14:useLocalDpi xmlns:a14="http://schemas.microsoft.com/office/drawing/2010/main" val="0"/>
@@ -6816,34 +6865,27 @@
         <w:rPr>
           <w:lang w:val="en-ZA"/>
         </w:rPr>
-        <w:t xml:space="preserve">Navigate into the frontend directory and create </w:t>
-      </w:r>
-      <w:proofErr w:type="spellStart"/>
-      <w:r>
-        <w:rPr>
-          <w:lang w:val="en-ZA"/>
-        </w:rPr>
-        <w:t>Dockerfile.dev</w:t>
-      </w:r>
-      <w:proofErr w:type="spellEnd"/>
-    </w:p>
-    <w:p>
-      <w:pPr>
-        <w:pStyle w:val="ListParagraph"/>
-        <w:rPr>
-          <w:lang w:val="en-ZA"/>
-        </w:rPr>
-      </w:pPr>
-    </w:p>
-    <w:p>
-      <w:pPr>
-        <w:pStyle w:val="ListParagraph"/>
-        <w:rPr>
-          <w:lang w:val="en-ZA"/>
-        </w:rPr>
-      </w:pPr>
-      <w:r>
-        <w:rPr>
+        <w:t>Navigate into the frontend directory and create Dockerfile.dev</w:t>
+      </w:r>
+    </w:p>
+    <w:p>
+      <w:pPr>
+        <w:pStyle w:val="ListParagraph"/>
+        <w:rPr>
+          <w:lang w:val="en-ZA"/>
+        </w:rPr>
+      </w:pPr>
+    </w:p>
+    <w:p>
+      <w:pPr>
+        <w:pStyle w:val="ListParagraph"/>
+        <w:rPr>
+          <w:lang w:val="en-ZA"/>
+        </w:rPr>
+      </w:pPr>
+      <w:r>
+        <w:rPr>
+          <w:noProof/>
           <w:lang w:val="en-ZA"/>
         </w:rPr>
         <w:drawing>
@@ -6862,7 +6904,7 @@
                     <pic:cNvPicPr/>
                   </pic:nvPicPr>
                   <pic:blipFill>
-                    <a:blip r:embed="rId40"/>
+                    <a:blip r:embed="rId41"/>
                     <a:stretch>
                       <a:fillRect/>
                     </a:stretch>
@@ -6906,21 +6948,7 @@
         <w:rPr>
           <w:lang w:val="en-ZA"/>
         </w:rPr>
-        <w:t xml:space="preserve">Add </w:t>
-      </w:r>
-      <w:proofErr w:type="spellStart"/>
-      <w:r>
-        <w:rPr>
-          <w:lang w:val="en-ZA"/>
-        </w:rPr>
-        <w:t>Dockerfile</w:t>
-      </w:r>
-      <w:proofErr w:type="spellEnd"/>
-      <w:r>
-        <w:rPr>
-          <w:lang w:val="en-ZA"/>
-        </w:rPr>
-        <w:t xml:space="preserve"> Content</w:t>
+        <w:t>Add Dockerfile Content</w:t>
       </w:r>
     </w:p>
     <w:p>
@@ -6960,7 +6988,7 @@
                     </pic:cNvPicPr>
                   </pic:nvPicPr>
                   <pic:blipFill>
-                    <a:blip r:embed="rId41">
+                    <a:blip r:embed="rId42">
                       <a:extLst>
                         <a:ext uri="{28A0092B-C50C-407E-A947-70E740481C1C}">
                           <a14:useLocalDpi xmlns:a14="http://schemas.microsoft.com/office/drawing/2010/main" val="0"/>
@@ -7020,25 +7048,7 @@
           <w:bCs/>
           <w:lang w:val="en-ZA"/>
         </w:rPr>
-        <w:t xml:space="preserve">What this </w:t>
-      </w:r>
-      <w:proofErr w:type="spellStart"/>
-      <w:r>
-        <w:rPr>
-          <w:b/>
-          <w:bCs/>
-          <w:lang w:val="en-ZA"/>
-        </w:rPr>
-        <w:t>Dockerfile</w:t>
-      </w:r>
-      <w:proofErr w:type="spellEnd"/>
-      <w:r>
-        <w:rPr>
-          <w:b/>
-          <w:bCs/>
-          <w:lang w:val="en-ZA"/>
-        </w:rPr>
-        <w:t xml:space="preserve"> does:</w:t>
+        <w:t>What this Dockerfile does:</w:t>
       </w:r>
     </w:p>
     <w:p>
@@ -7116,25 +7126,7 @@
           <w:bCs/>
           <w:lang w:val="en-ZA"/>
         </w:rPr>
-        <w:t>COPY package*.</w:t>
-      </w:r>
-      <w:proofErr w:type="spellStart"/>
-      <w:r>
-        <w:rPr>
-          <w:b/>
-          <w:bCs/>
-          <w:lang w:val="en-ZA"/>
-        </w:rPr>
-        <w:t>json</w:t>
-      </w:r>
-      <w:proofErr w:type="spellEnd"/>
-      <w:r>
-        <w:rPr>
-          <w:b/>
-          <w:bCs/>
-          <w:lang w:val="en-ZA"/>
-        </w:rPr>
-        <w:t xml:space="preserve"> ./: </w:t>
+        <w:t xml:space="preserve">COPY package*.json ./: </w:t>
       </w:r>
       <w:r>
         <w:rPr>
@@ -7162,42 +7154,22 @@
           <w:bCs/>
           <w:lang w:val="en-ZA"/>
         </w:rPr>
-        <w:t xml:space="preserve">RUN </w:t>
-      </w:r>
-      <w:proofErr w:type="spellStart"/>
+        <w:t xml:space="preserve">RUN npm install: </w:t>
+      </w:r>
+      <w:r>
+        <w:rPr>
+          <w:lang w:val="en-ZA"/>
+        </w:rPr>
+        <w:t xml:space="preserve">Installs all React, Next.js, Redux, and Material UI dependencies defined in </w:t>
+      </w:r>
       <w:r>
         <w:rPr>
           <w:b/>
           <w:bCs/>
           <w:lang w:val="en-ZA"/>
         </w:rPr>
-        <w:t>npm</w:t>
-      </w:r>
-      <w:proofErr w:type="spellEnd"/>
-      <w:r>
-        <w:rPr>
-          <w:b/>
-          <w:bCs/>
-          <w:lang w:val="en-ZA"/>
-        </w:rPr>
-        <w:t xml:space="preserve"> install: </w:t>
-      </w:r>
-      <w:r>
-        <w:rPr>
-          <w:lang w:val="en-ZA"/>
-        </w:rPr>
-        <w:t xml:space="preserve">Installs all React, Next.js, Redux, and Material UI dependencies defined in </w:t>
-      </w:r>
-      <w:proofErr w:type="spellStart"/>
-      <w:r>
-        <w:rPr>
-          <w:b/>
-          <w:bCs/>
-          <w:lang w:val="en-ZA"/>
-        </w:rPr>
         <w:t>package.json</w:t>
       </w:r>
-      <w:proofErr w:type="spellEnd"/>
       <w:r>
         <w:rPr>
           <w:lang w:val="en-ZA"/>
@@ -7312,7 +7284,7 @@
                     </pic:cNvPicPr>
                   </pic:nvPicPr>
                   <pic:blipFill>
-                    <a:blip r:embed="rId42" cstate="print">
+                    <a:blip r:embed="rId43" cstate="print">
                       <a:extLst>
                         <a:ext uri="{28A0092B-C50C-407E-A947-70E740481C1C}">
                           <a14:useLocalDpi xmlns:a14="http://schemas.microsoft.com/office/drawing/2010/main" val="0"/>
@@ -7416,7 +7388,7 @@
         </w:rPr>
         <w:t xml:space="preserve">Getting started: </w:t>
       </w:r>
-      <w:hyperlink r:id="rId43" w:history="1">
+      <w:hyperlink r:id="rId44" w:history="1">
         <w:r>
           <w:rPr>
             <w:rStyle w:val="Hyperlink"/>
@@ -7443,27 +7415,13 @@
         </w:rPr>
         <w:t xml:space="preserve">Installation: </w:t>
       </w:r>
-      <w:hyperlink r:id="rId44" w:history="1">
+      <w:hyperlink r:id="rId45" w:history="1">
         <w:r>
           <w:rPr>
             <w:rStyle w:val="Hyperlink"/>
             <w:lang w:val="en-ZA"/>
           </w:rPr>
-          <w:t>https://redux.js</w:t>
-        </w:r>
-        <w:r>
-          <w:rPr>
-            <w:rStyle w:val="Hyperlink"/>
-            <w:lang w:val="en-ZA"/>
-          </w:rPr>
-          <w:t>.</w:t>
-        </w:r>
-        <w:r>
-          <w:rPr>
-            <w:rStyle w:val="Hyperlink"/>
-            <w:lang w:val="en-ZA"/>
-          </w:rPr>
-          <w:t>org/introduction/installation</w:t>
+          <w:t>https://redux.js.org/introduction/installation</w:t>
         </w:r>
       </w:hyperlink>
     </w:p>
@@ -7523,7 +7481,7 @@
                     </pic:cNvPicPr>
                   </pic:nvPicPr>
                   <pic:blipFill>
-                    <a:blip r:embed="rId45" cstate="print">
+                    <a:blip r:embed="rId46" cstate="print">
                       <a:extLst>
                         <a:ext uri="{28A0092B-C50C-407E-A947-70E740481C1C}">
                           <a14:useLocalDpi xmlns:a14="http://schemas.microsoft.com/office/drawing/2010/main" val="0"/>
@@ -7597,7 +7555,7 @@
         </w:rPr>
         <w:t xml:space="preserve"> </w:t>
       </w:r>
-      <w:hyperlink r:id="rId46" w:history="1">
+      <w:hyperlink r:id="rId47" w:history="1">
         <w:r>
           <w:rPr>
             <w:rStyle w:val="Hyperlink"/>
@@ -7636,7 +7594,7 @@
         </w:rPr>
         <w:t xml:space="preserve"> </w:t>
       </w:r>
-      <w:hyperlink r:id="rId47" w:history="1">
+      <w:hyperlink r:id="rId48" w:history="1">
         <w:r>
           <w:rPr>
             <w:rStyle w:val="Hyperlink"/>
@@ -7675,6 +7633,7 @@
       </w:pPr>
       <w:r>
         <w:rPr>
+          <w:noProof/>
           <w:lang w:val="en-ZA"/>
         </w:rPr>
         <w:drawing>
@@ -7693,7 +7652,7 @@
                     <pic:cNvPicPr/>
                   </pic:nvPicPr>
                   <pic:blipFill>
-                    <a:blip r:embed="rId48"/>
+                    <a:blip r:embed="rId49"/>
                     <a:stretch>
                       <a:fillRect/>
                     </a:stretch>
@@ -7745,7 +7704,7 @@
         </w:rPr>
         <w:t xml:space="preserve">Getting started: </w:t>
       </w:r>
-      <w:hyperlink r:id="rId49" w:history="1">
+      <w:hyperlink r:id="rId50" w:history="1">
         <w:r>
           <w:rPr>
             <w:rStyle w:val="Hyperlink"/>
@@ -7772,7 +7731,7 @@
         </w:rPr>
         <w:t xml:space="preserve">Installation: </w:t>
       </w:r>
-      <w:hyperlink r:id="rId50" w:history="1">
+      <w:hyperlink r:id="rId51" w:history="1">
         <w:r>
           <w:rPr>
             <w:rStyle w:val="Hyperlink"/>
@@ -8032,15 +7991,7 @@
     <w:p/>
     <w:p>
       <w:r>
-        <w:t xml:space="preserve">Successfully setup the structure, defined dependencies, and configured Docker Compose and both </w:t>
-      </w:r>
-      <w:proofErr w:type="spellStart"/>
-      <w:r>
-        <w:t>Dockerfiles</w:t>
-      </w:r>
-      <w:proofErr w:type="spellEnd"/>
-      <w:r>
-        <w:t xml:space="preserve"> (front &amp; back). Now, the initial code to make services runnable and test our setup</w:t>
+        <w:t>Successfully setup the structure, defined dependencies, and configured Docker Compose and both Dockerfiles (front &amp; back). Now, the initial code to make services runnable and test our setup</w:t>
       </w:r>
     </w:p>
     <w:p>
@@ -8053,15 +8004,7 @@
     </w:p>
     <w:p>
       <w:r>
-        <w:t xml:space="preserve">To ensure </w:t>
-      </w:r>
-      <w:proofErr w:type="spellStart"/>
-      <w:r>
-        <w:t>FastAPI</w:t>
-      </w:r>
-      <w:proofErr w:type="spellEnd"/>
-      <w:r>
-        <w:t xml:space="preserve"> service can start and connect to the database</w:t>
+        <w:t>To ensure FastAPI service can start and connect to the database</w:t>
       </w:r>
     </w:p>
     <w:p>
@@ -8069,15 +8012,7 @@
         <w:pStyle w:val="Heading3"/>
       </w:pPr>
       <w:r>
-        <w:t xml:space="preserve">Create </w:t>
-      </w:r>
-      <w:proofErr w:type="spellStart"/>
-      <w:r>
-        <w:t>FastAPI</w:t>
-      </w:r>
-      <w:proofErr w:type="spellEnd"/>
-      <w:r>
-        <w:t xml:space="preserve"> Entry Point</w:t>
+        <w:t>Create FastAPI Entry Point</w:t>
       </w:r>
     </w:p>
     <w:p>
@@ -8149,6 +8084,7 @@
       </w:pPr>
       <w:r>
         <w:rPr>
+          <w:noProof/>
           <w:lang w:val="en-ZA"/>
         </w:rPr>
         <w:drawing>
@@ -8167,7 +8103,7 @@
                     <pic:cNvPicPr/>
                   </pic:nvPicPr>
                   <pic:blipFill>
-                    <a:blip r:embed="rId51"/>
+                    <a:blip r:embed="rId52"/>
                     <a:stretch>
                       <a:fillRect/>
                     </a:stretch>
@@ -8203,21 +8139,7 @@
         <w:rPr>
           <w:lang w:val="en-ZA"/>
         </w:rPr>
-        <w:t xml:space="preserve">Add initial </w:t>
-      </w:r>
-      <w:proofErr w:type="spellStart"/>
-      <w:r>
-        <w:rPr>
-          <w:lang w:val="en-ZA"/>
-        </w:rPr>
-        <w:t>FastAPI</w:t>
-      </w:r>
-      <w:proofErr w:type="spellEnd"/>
-      <w:r>
-        <w:rPr>
-          <w:lang w:val="en-ZA"/>
-        </w:rPr>
-        <w:t xml:space="preserve"> Code</w:t>
+        <w:t>Add initial FastAPI Code</w:t>
       </w:r>
     </w:p>
     <w:p>
@@ -8237,6 +8159,7 @@
       </w:r>
       <w:r>
         <w:rPr>
+          <w:noProof/>
           <w:lang w:val="en-ZA"/>
         </w:rPr>
         <w:drawing>
@@ -8255,7 +8178,7 @@
                     <pic:cNvPicPr/>
                   </pic:nvPicPr>
                   <pic:blipFill>
-                    <a:blip r:embed="rId52"/>
+                    <a:blip r:embed="rId53"/>
                     <a:stretch>
                       <a:fillRect/>
                     </a:stretch>
@@ -8286,6 +8209,7 @@
       </w:pPr>
       <w:r>
         <w:rPr>
+          <w:noProof/>
           <w:lang w:val="en-ZA"/>
         </w:rPr>
         <w:lastRenderedPageBreak/>
@@ -8305,7 +8229,7 @@
                     <pic:cNvPicPr/>
                   </pic:nvPicPr>
                   <pic:blipFill>
-                    <a:blip r:embed="rId53"/>
+                    <a:blip r:embed="rId54"/>
                     <a:stretch>
                       <a:fillRect/>
                     </a:stretch>
@@ -8336,6 +8260,7 @@
       </w:pPr>
       <w:r>
         <w:rPr>
+          <w:noProof/>
           <w:lang w:val="en-ZA"/>
         </w:rPr>
         <w:lastRenderedPageBreak/>
@@ -8355,7 +8280,7 @@
                     <pic:cNvPicPr/>
                   </pic:nvPicPr>
                   <pic:blipFill>
-                    <a:blip r:embed="rId54"/>
+                    <a:blip r:embed="rId55"/>
                     <a:stretch>
                       <a:fillRect/>
                     </a:stretch>
@@ -8437,6 +8362,7 @@
       </w:pPr>
       <w:r>
         <w:rPr>
+          <w:noProof/>
           <w:lang w:val="en-ZA"/>
         </w:rPr>
         <w:drawing>
@@ -8455,7 +8381,7 @@
                     <pic:cNvPicPr/>
                   </pic:nvPicPr>
                   <pic:blipFill>
-                    <a:blip r:embed="rId55"/>
+                    <a:blip r:embed="rId56"/>
                     <a:stretch>
                       <a:fillRect/>
                     </a:stretch>
@@ -8516,6 +8442,7 @@
       </w:r>
       <w:r>
         <w:rPr>
+          <w:noProof/>
           <w:lang w:val="en-ZA"/>
         </w:rPr>
         <w:drawing>
@@ -8534,7 +8461,7 @@
                     <pic:cNvPicPr/>
                   </pic:nvPicPr>
                   <pic:blipFill>
-                    <a:blip r:embed="rId56"/>
+                    <a:blip r:embed="rId57"/>
                     <a:stretch>
                       <a:fillRect/>
                     </a:stretch>
@@ -8646,6 +8573,7 @@
       </w:pPr>
       <w:r>
         <w:rPr>
+          <w:noProof/>
           <w:lang w:val="en-ZA"/>
         </w:rPr>
         <w:drawing>
@@ -8664,7 +8592,7 @@
                     <pic:cNvPicPr/>
                   </pic:nvPicPr>
                   <pic:blipFill>
-                    <a:blip r:embed="rId57"/>
+                    <a:blip r:embed="rId58"/>
                     <a:stretch>
                       <a:fillRect/>
                     </a:stretch>
@@ -8732,25 +8660,7 @@
           <w:bCs/>
           <w:lang w:val="en-ZA"/>
         </w:rPr>
-        <w:t xml:space="preserve">PostgreSQL </w:t>
-      </w:r>
-      <w:proofErr w:type="spellStart"/>
-      <w:r>
-        <w:rPr>
-          <w:b/>
-          <w:bCs/>
-          <w:lang w:val="en-ZA"/>
-        </w:rPr>
-        <w:t>db</w:t>
-      </w:r>
-      <w:proofErr w:type="spellEnd"/>
-      <w:r>
-        <w:rPr>
-          <w:b/>
-          <w:bCs/>
-          <w:lang w:val="en-ZA"/>
-        </w:rPr>
-        <w:t xml:space="preserve"> </w:t>
+        <w:t xml:space="preserve">PostgreSQL db </w:t>
       </w:r>
       <w:r>
         <w:rPr>
@@ -8776,40 +8686,28 @@
         </w:rPr>
         <w:t xml:space="preserve">The </w:t>
       </w:r>
-      <w:proofErr w:type="spellStart"/>
       <w:r>
         <w:rPr>
           <w:b/>
           <w:bCs/>
           <w:lang w:val="en-ZA"/>
         </w:rPr>
-        <w:t>FastAPI</w:t>
-      </w:r>
-      <w:proofErr w:type="spellEnd"/>
+        <w:t xml:space="preserve">FastAPI backend </w:t>
+      </w:r>
+      <w:r>
+        <w:rPr>
+          <w:lang w:val="en-ZA"/>
+        </w:rPr>
+        <w:t xml:space="preserve">container will start, successfully import </w:t>
+      </w:r>
       <w:r>
         <w:rPr>
           <w:b/>
           <w:bCs/>
           <w:lang w:val="en-ZA"/>
         </w:rPr>
-        <w:t xml:space="preserve"> backend </w:t>
-      </w:r>
-      <w:r>
-        <w:rPr>
-          <w:lang w:val="en-ZA"/>
-        </w:rPr>
-        <w:t xml:space="preserve">container will start, successfully import </w:t>
-      </w:r>
-      <w:proofErr w:type="spellStart"/>
-      <w:r>
-        <w:rPr>
-          <w:b/>
-          <w:bCs/>
-          <w:lang w:val="en-ZA"/>
-        </w:rPr>
         <w:t>asyncpg</w:t>
       </w:r>
-      <w:proofErr w:type="spellEnd"/>
       <w:r>
         <w:rPr>
           <w:lang w:val="en-ZA"/>
@@ -8855,25 +8753,7 @@
           <w:bCs/>
           <w:lang w:val="en-ZA"/>
         </w:rPr>
-        <w:t xml:space="preserve">Frontend </w:t>
-      </w:r>
-      <w:proofErr w:type="spellStart"/>
-      <w:r>
-        <w:rPr>
-          <w:b/>
-          <w:bCs/>
-          <w:lang w:val="en-ZA"/>
-        </w:rPr>
-        <w:t>daxter_nextjs_frontend</w:t>
-      </w:r>
-      <w:proofErr w:type="spellEnd"/>
-      <w:r>
-        <w:rPr>
-          <w:b/>
-          <w:bCs/>
-          <w:lang w:val="en-ZA"/>
-        </w:rPr>
-        <w:t xml:space="preserve"> </w:t>
+        <w:t xml:space="preserve">Frontend daxter_nextjs_frontend </w:t>
       </w:r>
       <w:r>
         <w:rPr>
@@ -8884,29 +8764,146 @@
     </w:p>
     <w:p>
       <w:pPr>
-        <w:pStyle w:val="ListParagraph"/>
-        <w:numPr>
-          <w:ilvl w:val="1"/>
-          <w:numId w:val="12"/>
-        </w:numPr>
-        <w:rPr>
-          <w:lang w:val="en-ZA"/>
-        </w:rPr>
-      </w:pPr>
-    </w:p>
-    <w:p>
-      <w:pPr>
-        <w:rPr>
-          <w:lang w:val="en-ZA"/>
-        </w:rPr>
-      </w:pPr>
-    </w:p>
-    <w:p>
-      <w:pPr>
-        <w:rPr>
-          <w:lang w:val="en-ZA"/>
-        </w:rPr>
-      </w:pPr>
+        <w:rPr>
+          <w:lang w:val="en-ZA"/>
+        </w:rPr>
+      </w:pPr>
+    </w:p>
+    <w:p>
+      <w:pPr>
+        <w:pStyle w:val="Heading3"/>
+        <w:rPr>
+          <w:lang w:val="en-ZA"/>
+        </w:rPr>
+      </w:pPr>
+      <w:r>
+        <w:rPr>
+          <w:lang w:val="en-ZA"/>
+        </w:rPr>
+        <w:t>SQLAlchemy</w:t>
+      </w:r>
+    </w:p>
+    <w:p>
+      <w:pPr>
+        <w:rPr>
+          <w:lang w:val="en-ZA"/>
+        </w:rPr>
+      </w:pPr>
+    </w:p>
+    <w:p>
+      <w:pPr>
+        <w:rPr>
+          <w:lang w:val="en-ZA"/>
+        </w:rPr>
+      </w:pPr>
+      <w:r>
+        <w:rPr>
+          <w:noProof/>
+        </w:rPr>
+        <w:drawing>
+          <wp:inline distT="0" distB="0" distL="0" distR="0" wp14:anchorId="43F19DF7" wp14:editId="6A68595B">
+            <wp:extent cx="5621655" cy="2783205"/>
+            <wp:effectExtent l="0" t="0" r="0" b="0"/>
+            <wp:docPr id="1177734677" name="Picture 1" descr="Python: 3 Sqlalchemy useful tips you will use almost every time | ITNEXT"/>
+            <wp:cNvGraphicFramePr>
+              <a:graphicFrameLocks xmlns:a="http://schemas.openxmlformats.org/drawingml/2006/main" noChangeAspect="1"/>
+            </wp:cNvGraphicFramePr>
+            <a:graphic xmlns:a="http://schemas.openxmlformats.org/drawingml/2006/main">
+              <a:graphicData uri="http://schemas.openxmlformats.org/drawingml/2006/picture">
+                <pic:pic xmlns:pic="http://schemas.openxmlformats.org/drawingml/2006/picture">
+                  <pic:nvPicPr>
+                    <pic:cNvPr id="0" name="Picture 1" descr="Python: 3 Sqlalchemy useful tips you will use almost every time | ITNEXT"/>
+                    <pic:cNvPicPr>
+                      <a:picLocks noChangeAspect="1" noChangeArrowheads="1"/>
+                    </pic:cNvPicPr>
+                  </pic:nvPicPr>
+                  <pic:blipFill>
+                    <a:blip r:embed="rId59">
+                      <a:extLst>
+                        <a:ext uri="{28A0092B-C50C-407E-A947-70E740481C1C}">
+                          <a14:useLocalDpi xmlns:a14="http://schemas.microsoft.com/office/drawing/2010/main" val="0"/>
+                        </a:ext>
+                      </a:extLst>
+                    </a:blip>
+                    <a:srcRect/>
+                    <a:stretch>
+                      <a:fillRect/>
+                    </a:stretch>
+                  </pic:blipFill>
+                  <pic:spPr bwMode="auto">
+                    <a:xfrm>
+                      <a:off x="0" y="0"/>
+                      <a:ext cx="5621655" cy="2783205"/>
+                    </a:xfrm>
+                    <a:prstGeom prst="rect">
+                      <a:avLst/>
+                    </a:prstGeom>
+                    <a:noFill/>
+                    <a:ln>
+                      <a:noFill/>
+                    </a:ln>
+                  </pic:spPr>
+                </pic:pic>
+              </a:graphicData>
+            </a:graphic>
+          </wp:inline>
+        </w:drawing>
+      </w:r>
+    </w:p>
+    <w:p>
+      <w:pPr>
+        <w:rPr>
+          <w:lang w:val="en-ZA"/>
+        </w:rPr>
+      </w:pPr>
+    </w:p>
+    <w:p>
+      <w:pPr>
+        <w:rPr>
+          <w:lang w:val="en-ZA"/>
+        </w:rPr>
+      </w:pPr>
+      <w:r>
+        <w:rPr>
+          <w:lang w:val="en-ZA"/>
+        </w:rPr>
+        <w:t>SQLAlchemy is an open-source SQL toolkit and Object-Relational Mapper (ORM) for the Python programming language. It is designed to provide application developers with the full power and flexibility of SQL while using a Pythonic domain language.</w:t>
+      </w:r>
+    </w:p>
+    <w:p>
+      <w:pPr>
+        <w:rPr>
+          <w:lang w:val="en-ZA"/>
+        </w:rPr>
+      </w:pPr>
+      <w:r>
+        <w:rPr>
+          <w:lang w:val="en-ZA"/>
+        </w:rPr>
+        <w:t xml:space="preserve">Getting started: </w:t>
+      </w:r>
+      <w:hyperlink r:id="rId60" w:history="1">
+        <w:r>
+          <w:rPr>
+            <w:rStyle w:val="Hyperlink"/>
+            <w:lang w:val="en-ZA"/>
+          </w:rPr>
+          <w:t>https://docs.sqlalchemy.org/en/20/orm/quickstart.html</w:t>
+        </w:r>
+      </w:hyperlink>
+      <w:r>
+        <w:rPr>
+          <w:lang w:val="en-ZA"/>
+        </w:rPr>
+        <w:br/>
+        <w:t xml:space="preserve">Installation: </w:t>
+      </w:r>
+      <w:r>
+        <w:rPr>
+          <w:lang w:val="en-ZA"/>
+        </w:rPr>
+        <w:t xml:space="preserve">    pip install sqlalchemy</w:t>
+      </w:r>
     </w:p>
     <w:p>
       <w:pPr>
@@ -9749,7 +9746,7 @@
       </w:pPr>
     </w:p>
     <w:sectPr>
-      <w:footerReference w:type="default" r:id="rId58"/>
+      <w:footerReference w:type="default" r:id="rId61"/>
       <w:pgSz w:w="12240" w:h="15840"/>
       <w:pgMar w:top="1440" w:right="1440" w:bottom="1440" w:left="1440" w:header="708" w:footer="708" w:gutter="0"/>
       <w:cols w:space="708"/>
@@ -13553,6 +13550,7 @@
   <w:style w:type="character" w:default="1" w:styleId="DefaultParagraphFont">
     <w:name w:val="Default Paragraph Font"/>
     <w:uiPriority w:val="1"/>
+    <w:semiHidden/>
     <w:unhideWhenUsed/>
   </w:style>
   <w:style w:type="table" w:default="1" w:styleId="TableNormal">

</xml_diff>

<commit_message>
Setup Alembic (alembic.ini, env.py and mod main.py)
</commit_message>
<xml_diff>
--- a/Daxter (Documentation) v.0.0.1.docx
+++ b/Daxter (Documentation) v.0.0.1.docx
@@ -3309,13 +3309,29 @@
           <w:bCs/>
           <w:lang w:val="en-ZA"/>
         </w:rPr>
-        <w:t xml:space="preserve">LLM API </w:t>
-      </w:r>
-      <w:r>
-        <w:rPr>
-          <w:lang w:val="en-ZA"/>
-        </w:rPr>
-        <w:t xml:space="preserve"> to reason about the query and select a tool (generating a precise SQL query or looking up a log).</w:t>
+        <w:t xml:space="preserve">LLM </w:t>
+      </w:r>
+      <w:proofErr w:type="gramStart"/>
+      <w:r>
+        <w:rPr>
+          <w:b/>
+          <w:bCs/>
+          <w:lang w:val="en-ZA"/>
+        </w:rPr>
+        <w:t xml:space="preserve">API </w:t>
+      </w:r>
+      <w:r>
+        <w:rPr>
+          <w:lang w:val="en-ZA"/>
+        </w:rPr>
+        <w:t xml:space="preserve"> to</w:t>
+      </w:r>
+      <w:proofErr w:type="gramEnd"/>
+      <w:r>
+        <w:rPr>
+          <w:lang w:val="en-ZA"/>
+        </w:rPr>
+        <w:t xml:space="preserve"> reason about the query and select a tool (generating a precise SQL query or looking up a log).</w:t>
       </w:r>
     </w:p>
     <w:p>
@@ -3381,13 +3397,29 @@
           <w:bCs/>
           <w:lang w:val="en-ZA"/>
         </w:rPr>
-        <w:t xml:space="preserve">final synthesis </w:t>
-      </w:r>
-      <w:r>
-        <w:rPr>
-          <w:lang w:val="en-ZA"/>
-        </w:rPr>
-        <w:t xml:space="preserve"> into a natural language answer.</w:t>
+        <w:t xml:space="preserve">final </w:t>
+      </w:r>
+      <w:proofErr w:type="gramStart"/>
+      <w:r>
+        <w:rPr>
+          <w:b/>
+          <w:bCs/>
+          <w:lang w:val="en-ZA"/>
+        </w:rPr>
+        <w:t xml:space="preserve">synthesis </w:t>
+      </w:r>
+      <w:r>
+        <w:rPr>
+          <w:lang w:val="en-ZA"/>
+        </w:rPr>
+        <w:t xml:space="preserve"> into</w:t>
+      </w:r>
+      <w:proofErr w:type="gramEnd"/>
+      <w:r>
+        <w:rPr>
+          <w:lang w:val="en-ZA"/>
+        </w:rPr>
+        <w:t xml:space="preserve"> a natural language answer.</w:t>
       </w:r>
     </w:p>
     <w:p>
@@ -4368,7 +4400,21 @@
         <w:rPr>
           <w:lang w:val="en-ZA"/>
         </w:rPr>
-        <w:t>A versatile, high-level, and beginner-friendly programming language used for a wide range of applications like web development, data analysis, automation, and artificial intelligence. It’s easy-to-read syntax allows complex problems to be solved with fewer lines of code, and it can be used cross-platform.</w:t>
+        <w:t xml:space="preserve">A versatile, high-level, and beginner-friendly programming language used for a wide range of applications like web development, data analysis, automation, and artificial intelligence. </w:t>
+      </w:r>
+      <w:proofErr w:type="gramStart"/>
+      <w:r>
+        <w:rPr>
+          <w:lang w:val="en-ZA"/>
+        </w:rPr>
+        <w:t>It’s</w:t>
+      </w:r>
+      <w:proofErr w:type="gramEnd"/>
+      <w:r>
+        <w:rPr>
+          <w:lang w:val="en-ZA"/>
+        </w:rPr>
+        <w:t xml:space="preserve"> easy-to-read syntax allows complex problems to be solved with fewer lines of code, and it can be used cross-platform.</w:t>
       </w:r>
     </w:p>
     <w:p>
@@ -5072,20 +5118,48 @@
         <w:rPr>
           <w:lang w:val="en-ZA"/>
         </w:rPr>
-        <w:t>Create Frontend Dependencies File (package.json)</w:t>
-      </w:r>
-    </w:p>
-    <w:p>
-      <w:pPr>
-        <w:rPr>
-          <w:lang w:val="en-ZA"/>
-        </w:rPr>
-      </w:pPr>
-      <w:r>
-        <w:rPr>
-          <w:lang w:val="en-ZA"/>
-        </w:rPr>
-        <w:t>Move to the frontend directory and set  up the package manifest for Next.js application, which uses React, Type Script, Material UI, and Redux</w:t>
+        <w:t>Create Frontend Dependencies File (</w:t>
+      </w:r>
+      <w:proofErr w:type="gramStart"/>
+      <w:r>
+        <w:rPr>
+          <w:lang w:val="en-ZA"/>
+        </w:rPr>
+        <w:t>package.json</w:t>
+      </w:r>
+      <w:proofErr w:type="gramEnd"/>
+      <w:r>
+        <w:rPr>
+          <w:lang w:val="en-ZA"/>
+        </w:rPr>
+        <w:t>)</w:t>
+      </w:r>
+    </w:p>
+    <w:p>
+      <w:pPr>
+        <w:rPr>
+          <w:lang w:val="en-ZA"/>
+        </w:rPr>
+      </w:pPr>
+      <w:r>
+        <w:rPr>
+          <w:lang w:val="en-ZA"/>
+        </w:rPr>
+        <w:t xml:space="preserve">Move to the frontend directory and </w:t>
+      </w:r>
+      <w:proofErr w:type="gramStart"/>
+      <w:r>
+        <w:rPr>
+          <w:lang w:val="en-ZA"/>
+        </w:rPr>
+        <w:t>set  up</w:t>
+      </w:r>
+      <w:proofErr w:type="gramEnd"/>
+      <w:r>
+        <w:rPr>
+          <w:lang w:val="en-ZA"/>
+        </w:rPr>
+        <w:t xml:space="preserve"> the package manifest for Next.js application, which uses React, Type Script, Material UI, and Redux</w:t>
       </w:r>
     </w:p>
     <w:p>
@@ -5380,8 +5454,18 @@
           <w:bCs/>
           <w:lang w:val="en-ZA"/>
         </w:rPr>
-        <w:t>Initial package.json</w:t>
-      </w:r>
+        <w:t xml:space="preserve">Initial </w:t>
+      </w:r>
+      <w:proofErr w:type="gramStart"/>
+      <w:r>
+        <w:rPr>
+          <w:b/>
+          <w:bCs/>
+          <w:lang w:val="en-ZA"/>
+        </w:rPr>
+        <w:t>package.json</w:t>
+      </w:r>
+      <w:proofErr w:type="gramEnd"/>
       <w:r>
         <w:rPr>
           <w:b/>
@@ -5524,8 +5608,18 @@
           <w:lang w:val="en-ZA"/>
         </w:rPr>
         <w:lastRenderedPageBreak/>
-        <w:t>Modified package.json</w:t>
-      </w:r>
+        <w:t xml:space="preserve">Modified </w:t>
+      </w:r>
+      <w:proofErr w:type="gramStart"/>
+      <w:r>
+        <w:rPr>
+          <w:b/>
+          <w:bCs/>
+          <w:lang w:val="en-ZA"/>
+        </w:rPr>
+        <w:t>package.json</w:t>
+      </w:r>
+      <w:proofErr w:type="gramEnd"/>
     </w:p>
     <w:p>
       <w:pPr>
@@ -6269,7 +6363,21 @@
         <w:rPr>
           <w:lang w:val="en-ZA"/>
         </w:rPr>
-        <w:t xml:space="preserve">Service: Builds a Docker image using the files in the ./backend directory. It exposes port </w:t>
+        <w:t xml:space="preserve">Service: Builds a Docker image using the files in </w:t>
+      </w:r>
+      <w:proofErr w:type="gramStart"/>
+      <w:r>
+        <w:rPr>
+          <w:lang w:val="en-ZA"/>
+        </w:rPr>
+        <w:t>the .</w:t>
+      </w:r>
+      <w:proofErr w:type="gramEnd"/>
+      <w:r>
+        <w:rPr>
+          <w:lang w:val="en-ZA"/>
+        </w:rPr>
+        <w:t xml:space="preserve">/backend directory. It exposes port </w:t>
       </w:r>
       <w:r>
         <w:rPr>
@@ -6329,15 +6437,31 @@
         <w:rPr>
           <w:lang w:val="en-ZA"/>
         </w:rPr>
-        <w:t xml:space="preserve">Frontend Service: Builds and image from the </w:t>
-      </w:r>
-      <w:r>
-        <w:rPr>
-          <w:b/>
-          <w:bCs/>
-          <w:lang w:val="en-ZA"/>
-        </w:rPr>
-        <w:t xml:space="preserve">./frontend </w:t>
+        <w:t xml:space="preserve">Frontend Service: Builds and image from </w:t>
+      </w:r>
+      <w:proofErr w:type="gramStart"/>
+      <w:r>
+        <w:rPr>
+          <w:lang w:val="en-ZA"/>
+        </w:rPr>
+        <w:t xml:space="preserve">the </w:t>
+      </w:r>
+      <w:r>
+        <w:rPr>
+          <w:b/>
+          <w:bCs/>
+          <w:lang w:val="en-ZA"/>
+        </w:rPr>
+        <w:t>.</w:t>
+      </w:r>
+      <w:proofErr w:type="gramEnd"/>
+      <w:r>
+        <w:rPr>
+          <w:b/>
+          <w:bCs/>
+          <w:lang w:val="en-ZA"/>
+        </w:rPr>
+        <w:t xml:space="preserve">/frontend </w:t>
       </w:r>
       <w:r>
         <w:rPr>
@@ -6407,6 +6531,7 @@
         </w:rPr>
         <w:t xml:space="preserve">Now let’s create the necessary </w:t>
       </w:r>
+      <w:proofErr w:type="gramStart"/>
       <w:r>
         <w:rPr>
           <w:b/>
@@ -6419,7 +6544,14 @@
         <w:rPr>
           <w:lang w:val="en-ZA"/>
         </w:rPr>
-        <w:t xml:space="preserve"> backend/Dockerfile.dev for FastAPI backend service. This file tells Docker how to build the environment defined in the docker-compose.yml file</w:t>
+        <w:t xml:space="preserve"> backend/Dockerfile.dev</w:t>
+      </w:r>
+      <w:proofErr w:type="gramEnd"/>
+      <w:r>
+        <w:rPr>
+          <w:lang w:val="en-ZA"/>
+        </w:rPr>
+        <w:t xml:space="preserve"> for FastAPI backend service. This file tells Docker how to build the environment defined in the docker-compose.yml file</w:t>
       </w:r>
     </w:p>
     <w:p>
@@ -7126,7 +7258,25 @@
           <w:bCs/>
           <w:lang w:val="en-ZA"/>
         </w:rPr>
-        <w:t xml:space="preserve">COPY package*.json ./: </w:t>
+        <w:t>COPY package</w:t>
+      </w:r>
+      <w:proofErr w:type="gramStart"/>
+      <w:r>
+        <w:rPr>
+          <w:b/>
+          <w:bCs/>
+          <w:lang w:val="en-ZA"/>
+        </w:rPr>
+        <w:t>*.json ./</w:t>
+      </w:r>
+      <w:proofErr w:type="gramEnd"/>
+      <w:r>
+        <w:rPr>
+          <w:b/>
+          <w:bCs/>
+          <w:lang w:val="en-ZA"/>
+        </w:rPr>
+        <w:t xml:space="preserve">: </w:t>
       </w:r>
       <w:r>
         <w:rPr>
@@ -7162,6 +7312,7 @@
         </w:rPr>
         <w:t xml:space="preserve">Installs all React, Next.js, Redux, and Material UI dependencies defined in </w:t>
       </w:r>
+      <w:proofErr w:type="gramStart"/>
       <w:r>
         <w:rPr>
           <w:b/>
@@ -7170,6 +7321,7 @@
         </w:rPr>
         <w:t>package.json</w:t>
       </w:r>
+      <w:proofErr w:type="gramEnd"/>
       <w:r>
         <w:rPr>
           <w:lang w:val="en-ZA"/>
@@ -7211,7 +7363,16 @@
           <w:bCs/>
           <w:lang w:val="en-ZA"/>
         </w:rPr>
-        <w:t>pages/</w:t>
+        <w:t>pages</w:t>
+      </w:r>
+      <w:proofErr w:type="gramStart"/>
+      <w:r>
+        <w:rPr>
+          <w:b/>
+          <w:bCs/>
+          <w:lang w:val="en-ZA"/>
+        </w:rPr>
+        <w:t>/</w:t>
       </w:r>
       <w:r>
         <w:rPr>
@@ -7225,21 +7386,44 @@
         <w:rPr>
           <w:lang w:val="en-ZA"/>
         </w:rPr>
-        <w:t xml:space="preserve">, </w:t>
-      </w:r>
-      <w:r>
-        <w:rPr>
-          <w:b/>
-          <w:bCs/>
-          <w:lang w:val="en-ZA"/>
-        </w:rPr>
-        <w:t xml:space="preserve">components/ </w:t>
-      </w:r>
-      <w:r>
-        <w:rPr>
-          <w:lang w:val="en-ZA"/>
-        </w:rPr>
-        <w:t>, etc.) into the container.</w:t>
+        <w:t>,</w:t>
+      </w:r>
+      <w:proofErr w:type="gramEnd"/>
+      <w:r>
+        <w:rPr>
+          <w:lang w:val="en-ZA"/>
+        </w:rPr>
+        <w:t xml:space="preserve"> </w:t>
+      </w:r>
+      <w:r>
+        <w:rPr>
+          <w:b/>
+          <w:bCs/>
+          <w:lang w:val="en-ZA"/>
+        </w:rPr>
+        <w:t>components</w:t>
+      </w:r>
+      <w:proofErr w:type="gramStart"/>
+      <w:r>
+        <w:rPr>
+          <w:b/>
+          <w:bCs/>
+          <w:lang w:val="en-ZA"/>
+        </w:rPr>
+        <w:t xml:space="preserve">/ </w:t>
+      </w:r>
+      <w:r>
+        <w:rPr>
+          <w:lang w:val="en-ZA"/>
+        </w:rPr>
+        <w:t>,</w:t>
+      </w:r>
+      <w:proofErr w:type="gramEnd"/>
+      <w:r>
+        <w:rPr>
+          <w:lang w:val="en-ZA"/>
+        </w:rPr>
+        <w:t xml:space="preserve"> etc.) into the container.</w:t>
       </w:r>
     </w:p>
     <w:p>
@@ -7326,7 +7510,21 @@
         <w:rPr>
           <w:lang w:val="en-ZA"/>
         </w:rPr>
-        <w:t xml:space="preserve">An open-source JavaScript library for managing an application’s state in a predictable way, especially in complex apps built with libraries like React. It centralizes state and logic, making applications more consistent, debuggable, and testable by guiding you towards a strict data flow pattern. It’s core components are a single </w:t>
+        <w:t xml:space="preserve">An open-source JavaScript library for managing an application’s state in a predictable way, especially in complex apps built with libraries like React. It centralizes state and logic, making applications more consistent, debuggable, and testable by guiding you towards a strict data flow pattern. </w:t>
+      </w:r>
+      <w:proofErr w:type="gramStart"/>
+      <w:r>
+        <w:rPr>
+          <w:lang w:val="en-ZA"/>
+        </w:rPr>
+        <w:t>It’s</w:t>
+      </w:r>
+      <w:proofErr w:type="gramEnd"/>
+      <w:r>
+        <w:rPr>
+          <w:lang w:val="en-ZA"/>
+        </w:rPr>
+        <w:t xml:space="preserve"> core components are a single </w:t>
       </w:r>
       <w:r>
         <w:rPr>
@@ -9004,6 +9202,683 @@
         </w:rPr>
         <w:t>Centralises the ORM setup, including the base class, session management for database interactions, and alembic migrations.</w:t>
       </w:r>
+      <w:r>
+        <w:rPr>
+          <w:lang w:val="en-ZA"/>
+        </w:rPr>
+        <w:t xml:space="preserve"> Contains necessary code to connect to </w:t>
+      </w:r>
+      <w:r>
+        <w:rPr>
+          <w:b/>
+          <w:bCs/>
+          <w:lang w:val="en-ZA"/>
+        </w:rPr>
+        <w:t xml:space="preserve">PostgreSQL </w:t>
+      </w:r>
+      <w:r>
+        <w:rPr>
+          <w:lang w:val="en-ZA"/>
+        </w:rPr>
+        <w:t>database, execute queries, and perform operation like inserting, updating, or retrieving data.</w:t>
+      </w:r>
+    </w:p>
+    <w:p>
+      <w:pPr>
+        <w:rPr>
+          <w:lang w:val="en-ZA"/>
+        </w:rPr>
+      </w:pPr>
+    </w:p>
+    <w:p>
+      <w:pPr>
+        <w:rPr>
+          <w:b/>
+          <w:bCs/>
+          <w:lang w:val="en-ZA"/>
+        </w:rPr>
+      </w:pPr>
+      <w:r>
+        <w:rPr>
+          <w:b/>
+          <w:bCs/>
+          <w:lang w:val="en-ZA"/>
+        </w:rPr>
+        <w:t>Alembic</w:t>
+      </w:r>
+      <w:r>
+        <w:rPr>
+          <w:b/>
+          <w:bCs/>
+          <w:lang w:val="en-ZA"/>
+        </w:rPr>
+        <w:br/>
+      </w:r>
+      <w:r>
+        <w:rPr>
+          <w:noProof/>
+        </w:rPr>
+        <w:drawing>
+          <wp:inline distT="0" distB="0" distL="0" distR="0" wp14:anchorId="038A8B5A" wp14:editId="4E4CA38A">
+            <wp:extent cx="1900555" cy="1900555"/>
+            <wp:effectExtent l="0" t="0" r="4445" b="4445"/>
+            <wp:docPr id="1050884655" name="Picture 2" descr="Alembic · GitHub"/>
+            <wp:cNvGraphicFramePr>
+              <a:graphicFrameLocks xmlns:a="http://schemas.openxmlformats.org/drawingml/2006/main" noChangeAspect="1"/>
+            </wp:cNvGraphicFramePr>
+            <a:graphic xmlns:a="http://schemas.openxmlformats.org/drawingml/2006/main">
+              <a:graphicData uri="http://schemas.openxmlformats.org/drawingml/2006/picture">
+                <pic:pic xmlns:pic="http://schemas.openxmlformats.org/drawingml/2006/picture">
+                  <pic:nvPicPr>
+                    <pic:cNvPr id="0" name="Picture 3" descr="Alembic · GitHub"/>
+                    <pic:cNvPicPr>
+                      <a:picLocks noChangeAspect="1" noChangeArrowheads="1"/>
+                    </pic:cNvPicPr>
+                  </pic:nvPicPr>
+                  <pic:blipFill>
+                    <a:blip r:embed="rId61">
+                      <a:extLst>
+                        <a:ext uri="{28A0092B-C50C-407E-A947-70E740481C1C}">
+                          <a14:useLocalDpi xmlns:a14="http://schemas.microsoft.com/office/drawing/2010/main" val="0"/>
+                        </a:ext>
+                      </a:extLst>
+                    </a:blip>
+                    <a:srcRect/>
+                    <a:stretch>
+                      <a:fillRect/>
+                    </a:stretch>
+                  </pic:blipFill>
+                  <pic:spPr bwMode="auto">
+                    <a:xfrm>
+                      <a:off x="0" y="0"/>
+                      <a:ext cx="1900555" cy="1900555"/>
+                    </a:xfrm>
+                    <a:prstGeom prst="rect">
+                      <a:avLst/>
+                    </a:prstGeom>
+                    <a:noFill/>
+                    <a:ln>
+                      <a:noFill/>
+                    </a:ln>
+                  </pic:spPr>
+                </pic:pic>
+              </a:graphicData>
+            </a:graphic>
+          </wp:inline>
+        </w:drawing>
+      </w:r>
+    </w:p>
+    <w:p>
+      <w:pPr>
+        <w:rPr>
+          <w:lang w:val="en-ZA"/>
+        </w:rPr>
+      </w:pPr>
+      <w:r>
+        <w:rPr>
+          <w:lang w:val="en-ZA"/>
+        </w:rPr>
+        <w:t xml:space="preserve">A professional tool for managing database schema changes (migrations), ensuring that changes to </w:t>
+      </w:r>
+      <w:r>
+        <w:rPr>
+          <w:b/>
+          <w:bCs/>
+          <w:lang w:val="en-ZA"/>
+        </w:rPr>
+        <w:t>SQLAlchemy</w:t>
+      </w:r>
+      <w:r>
+        <w:rPr>
+          <w:lang w:val="en-ZA"/>
+        </w:rPr>
+        <w:t xml:space="preserve"> models are reliably applied to </w:t>
+      </w:r>
+      <w:r>
+        <w:rPr>
+          <w:b/>
+          <w:bCs/>
+          <w:lang w:val="en-ZA"/>
+        </w:rPr>
+        <w:t xml:space="preserve">PostgreSQL </w:t>
+      </w:r>
+      <w:r>
+        <w:rPr>
+          <w:lang w:val="en-ZA"/>
+        </w:rPr>
+        <w:t>database across development and production environments.</w:t>
+      </w:r>
+    </w:p>
+    <w:p>
+      <w:pPr>
+        <w:pStyle w:val="ListParagraph"/>
+        <w:numPr>
+          <w:ilvl w:val="0"/>
+          <w:numId w:val="30"/>
+        </w:numPr>
+        <w:rPr>
+          <w:lang w:val="en-ZA"/>
+        </w:rPr>
+      </w:pPr>
+      <w:r>
+        <w:rPr>
+          <w:lang w:val="en-ZA"/>
+        </w:rPr>
+        <w:t xml:space="preserve">Navigate to </w:t>
+      </w:r>
+      <w:r>
+        <w:rPr>
+          <w:b/>
+          <w:bCs/>
+          <w:lang w:val="en-ZA"/>
+        </w:rPr>
+        <w:t>Daxter/backend/</w:t>
+      </w:r>
+      <w:r>
+        <w:rPr>
+          <w:lang w:val="en-ZA"/>
+        </w:rPr>
+        <w:t xml:space="preserve"> initialize Alembic Project</w:t>
+      </w:r>
+    </w:p>
+    <w:p>
+      <w:pPr>
+        <w:pStyle w:val="ListParagraph"/>
+        <w:rPr>
+          <w:lang w:val="en-ZA"/>
+        </w:rPr>
+      </w:pPr>
+    </w:p>
+    <w:p>
+      <w:pPr>
+        <w:pStyle w:val="ListParagraph"/>
+        <w:rPr>
+          <w:lang w:val="en-ZA"/>
+        </w:rPr>
+      </w:pPr>
+      <w:r>
+        <w:rPr>
+          <w:lang w:val="en-ZA"/>
+        </w:rPr>
+        <w:drawing>
+          <wp:inline distT="0" distB="0" distL="0" distR="0" wp14:anchorId="75DA3661" wp14:editId="60C0BD51">
+            <wp:extent cx="5943600" cy="400685"/>
+            <wp:effectExtent l="0" t="0" r="0" b="0"/>
+            <wp:docPr id="224725670" name="Picture 1"/>
+            <wp:cNvGraphicFramePr>
+              <a:graphicFrameLocks xmlns:a="http://schemas.openxmlformats.org/drawingml/2006/main" noChangeAspect="1"/>
+            </wp:cNvGraphicFramePr>
+            <a:graphic xmlns:a="http://schemas.openxmlformats.org/drawingml/2006/main">
+              <a:graphicData uri="http://schemas.openxmlformats.org/drawingml/2006/picture">
+                <pic:pic xmlns:pic="http://schemas.openxmlformats.org/drawingml/2006/picture">
+                  <pic:nvPicPr>
+                    <pic:cNvPr id="224725670" name=""/>
+                    <pic:cNvPicPr/>
+                  </pic:nvPicPr>
+                  <pic:blipFill>
+                    <a:blip r:embed="rId62"/>
+                    <a:stretch>
+                      <a:fillRect/>
+                    </a:stretch>
+                  </pic:blipFill>
+                  <pic:spPr>
+                    <a:xfrm>
+                      <a:off x="0" y="0"/>
+                      <a:ext cx="5943600" cy="400685"/>
+                    </a:xfrm>
+                    <a:prstGeom prst="rect">
+                      <a:avLst/>
+                    </a:prstGeom>
+                  </pic:spPr>
+                </pic:pic>
+              </a:graphicData>
+            </a:graphic>
+          </wp:inline>
+        </w:drawing>
+      </w:r>
+    </w:p>
+    <w:p>
+      <w:pPr>
+        <w:pStyle w:val="ListParagraph"/>
+        <w:rPr>
+          <w:lang w:val="en-ZA"/>
+        </w:rPr>
+      </w:pPr>
+    </w:p>
+    <w:p>
+      <w:pPr>
+        <w:pStyle w:val="ListParagraph"/>
+        <w:numPr>
+          <w:ilvl w:val="0"/>
+          <w:numId w:val="30"/>
+        </w:numPr>
+        <w:rPr>
+          <w:lang w:val="en-ZA"/>
+        </w:rPr>
+      </w:pPr>
+      <w:r>
+        <w:rPr>
+          <w:lang w:val="en-ZA"/>
+        </w:rPr>
+        <w:t xml:space="preserve">If not created, create </w:t>
+      </w:r>
+      <w:r>
+        <w:rPr>
+          <w:b/>
+          <w:bCs/>
+          <w:lang w:val="en-ZA"/>
+        </w:rPr>
+        <w:t xml:space="preserve">alembic.ini </w:t>
+      </w:r>
+      <w:r>
+        <w:rPr>
+          <w:lang w:val="en-ZA"/>
+        </w:rPr>
+        <w:t xml:space="preserve">in </w:t>
+      </w:r>
+      <w:r>
+        <w:rPr>
+          <w:b/>
+          <w:bCs/>
+          <w:lang w:val="en-ZA"/>
+        </w:rPr>
+        <w:t>backend/alembic/</w:t>
+      </w:r>
+    </w:p>
+    <w:p>
+      <w:pPr>
+        <w:pStyle w:val="ListParagraph"/>
+        <w:rPr>
+          <w:b/>
+          <w:bCs/>
+          <w:lang w:val="en-ZA"/>
+        </w:rPr>
+      </w:pPr>
+      <w:r>
+        <w:rPr>
+          <w:b/>
+          <w:bCs/>
+          <w:lang w:val="en-ZA"/>
+        </w:rPr>
+        <w:t xml:space="preserve"> </w:t>
+      </w:r>
+      <w:r>
+        <w:rPr>
+          <w:b/>
+          <w:bCs/>
+          <w:lang w:val="en-ZA"/>
+        </w:rPr>
+        <w:drawing>
+          <wp:inline distT="0" distB="0" distL="0" distR="0" wp14:anchorId="18C93076" wp14:editId="7954DF14">
+            <wp:extent cx="1866996" cy="1701887"/>
+            <wp:effectExtent l="0" t="0" r="0" b="0"/>
+            <wp:docPr id="39772151" name="Picture 1"/>
+            <wp:cNvGraphicFramePr>
+              <a:graphicFrameLocks xmlns:a="http://schemas.openxmlformats.org/drawingml/2006/main" noChangeAspect="1"/>
+            </wp:cNvGraphicFramePr>
+            <a:graphic xmlns:a="http://schemas.openxmlformats.org/drawingml/2006/main">
+              <a:graphicData uri="http://schemas.openxmlformats.org/drawingml/2006/picture">
+                <pic:pic xmlns:pic="http://schemas.openxmlformats.org/drawingml/2006/picture">
+                  <pic:nvPicPr>
+                    <pic:cNvPr id="39772151" name=""/>
+                    <pic:cNvPicPr/>
+                  </pic:nvPicPr>
+                  <pic:blipFill>
+                    <a:blip r:embed="rId63"/>
+                    <a:stretch>
+                      <a:fillRect/>
+                    </a:stretch>
+                  </pic:blipFill>
+                  <pic:spPr>
+                    <a:xfrm>
+                      <a:off x="0" y="0"/>
+                      <a:ext cx="1866996" cy="1701887"/>
+                    </a:xfrm>
+                    <a:prstGeom prst="rect">
+                      <a:avLst/>
+                    </a:prstGeom>
+                  </pic:spPr>
+                </pic:pic>
+              </a:graphicData>
+            </a:graphic>
+          </wp:inline>
+        </w:drawing>
+      </w:r>
+    </w:p>
+    <w:p>
+      <w:pPr>
+        <w:pStyle w:val="ListParagraph"/>
+        <w:ind w:left="1440"/>
+        <w:rPr>
+          <w:lang w:val="en-ZA"/>
+        </w:rPr>
+      </w:pPr>
+      <w:r>
+        <w:rPr>
+          <w:lang w:val="en-ZA"/>
+        </w:rPr>
+        <w:lastRenderedPageBreak/>
+        <w:t xml:space="preserve">This </w:t>
+      </w:r>
+      <w:r>
+        <w:rPr>
+          <w:b/>
+          <w:bCs/>
+          <w:lang w:val="en-ZA"/>
+        </w:rPr>
+        <w:t>alembic.ini</w:t>
+      </w:r>
+      <w:r>
+        <w:rPr>
+          <w:lang w:val="en-ZA"/>
+        </w:rPr>
+        <w:t xml:space="preserve"> file is the</w:t>
+      </w:r>
+      <w:r>
+        <w:rPr>
+          <w:b/>
+          <w:bCs/>
+          <w:lang w:val="en-ZA"/>
+        </w:rPr>
+        <w:t xml:space="preserve"> </w:t>
+      </w:r>
+      <w:r>
+        <w:rPr>
+          <w:lang w:val="en-ZA"/>
+        </w:rPr>
+        <w:t>main configuration file for the Alembic database migration tool. It acts as the central control panel, defining where Alembic finds its scripts, how it connects to the database, and which logging levels to use.</w:t>
+      </w:r>
+    </w:p>
+    <w:p>
+      <w:pPr>
+        <w:pStyle w:val="ListParagraph"/>
+        <w:ind w:left="1440"/>
+        <w:rPr>
+          <w:lang w:val="en-ZA"/>
+        </w:rPr>
+      </w:pPr>
+    </w:p>
+    <w:p>
+      <w:pPr>
+        <w:pStyle w:val="ListParagraph"/>
+        <w:ind w:left="1440"/>
+        <w:rPr>
+          <w:b/>
+          <w:bCs/>
+          <w:lang w:val="en-ZA"/>
+        </w:rPr>
+      </w:pPr>
+      <w:r>
+        <w:rPr>
+          <w:b/>
+          <w:bCs/>
+          <w:lang w:val="en-ZA"/>
+        </w:rPr>
+        <w:t xml:space="preserve">Script and Path Location </w:t>
+      </w:r>
+      <w:r>
+        <w:rPr>
+          <w:b/>
+          <w:bCs/>
+          <w:lang w:val="en-ZA"/>
+        </w:rPr>
+        <w:t>(</w:t>
+      </w:r>
+      <w:r>
+        <w:rPr>
+          <w:lang w:val="en-ZA"/>
+        </w:rPr>
+        <w:t>[alembic] section</w:t>
+      </w:r>
+      <w:r>
+        <w:rPr>
+          <w:b/>
+          <w:bCs/>
+          <w:lang w:val="en-ZA"/>
+        </w:rPr>
+        <w:t>)</w:t>
+      </w:r>
+    </w:p>
+    <w:p>
+      <w:pPr>
+        <w:pStyle w:val="ListParagraph"/>
+        <w:ind w:left="1440"/>
+        <w:rPr>
+          <w:b/>
+          <w:bCs/>
+          <w:lang w:val="en-ZA"/>
+        </w:rPr>
+      </w:pPr>
+    </w:p>
+    <w:p>
+      <w:pPr>
+        <w:pStyle w:val="ListParagraph"/>
+        <w:ind w:left="1440"/>
+      </w:pPr>
+      <w:r>
+        <w:rPr>
+          <w:b/>
+          <w:bCs/>
+        </w:rPr>
+        <w:t xml:space="preserve">Script location: </w:t>
+      </w:r>
+      <w:r>
+        <w:t>Tells Alembic where to find the migration environment files (env.py) and where to store the generated migration scripts (versions/). For us, this is set to the alembic folder inside the backend directory.</w:t>
+      </w:r>
+    </w:p>
+    <w:p>
+      <w:pPr>
+        <w:pStyle w:val="ListParagraph"/>
+        <w:ind w:left="1440"/>
+      </w:pPr>
+    </w:p>
+    <w:p>
+      <w:pPr>
+        <w:pStyle w:val="ListParagraph"/>
+        <w:ind w:left="1440"/>
+      </w:pPr>
+      <w:r>
+        <w:rPr>
+          <w:b/>
+          <w:bCs/>
+        </w:rPr>
+        <w:t xml:space="preserve">Prepend_sys_path </w:t>
+      </w:r>
+      <w:proofErr w:type="gramStart"/>
+      <w:r>
+        <w:rPr>
+          <w:b/>
+          <w:bCs/>
+        </w:rPr>
+        <w:t>= .</w:t>
+      </w:r>
+      <w:proofErr w:type="gramEnd"/>
+      <w:r>
+        <w:rPr>
+          <w:b/>
+          <w:bCs/>
+        </w:rPr>
+        <w:t xml:space="preserve"> </w:t>
+      </w:r>
+      <w:r>
+        <w:t xml:space="preserve">: </w:t>
+      </w:r>
+      <w:r>
+        <w:rPr>
+          <w:b/>
+          <w:bCs/>
+        </w:rPr>
+        <w:t>Crucial for Python imports.</w:t>
+      </w:r>
+      <w:r>
+        <w:t xml:space="preserve"> This ensures the current directory (backend/) is added to Python's path, allowing the alembic/env.py script to successfully run from app import models and find our application's data schemas.</w:t>
+      </w:r>
+    </w:p>
+    <w:p>
+      <w:pPr>
+        <w:pStyle w:val="ListParagraph"/>
+        <w:ind w:left="1440"/>
+      </w:pPr>
+    </w:p>
+    <w:p>
+      <w:pPr>
+        <w:pStyle w:val="ListParagraph"/>
+        <w:ind w:left="1440"/>
+      </w:pPr>
+      <w:r>
+        <w:rPr>
+          <w:b/>
+          <w:bCs/>
+        </w:rPr>
+        <w:t>File_template</w:t>
+      </w:r>
+      <w:r>
+        <w:rPr>
+          <w:b/>
+          <w:bCs/>
+        </w:rPr>
+        <w:t xml:space="preserve">: </w:t>
+      </w:r>
+      <w:r>
+        <w:t>Defines the naming convention for new migration files. We customized it to include a date and revision ID (e.g., YYYYMMDD_[rev]_[slug].py) for easier organization.</w:t>
+      </w:r>
+    </w:p>
+    <w:p>
+      <w:pPr>
+        <w:pStyle w:val="ListParagraph"/>
+        <w:ind w:left="1440"/>
+      </w:pPr>
+    </w:p>
+    <w:p>
+      <w:pPr>
+        <w:pStyle w:val="ListParagraph"/>
+        <w:ind w:left="1440"/>
+        <w:rPr>
+          <w:b/>
+          <w:bCs/>
+        </w:rPr>
+      </w:pPr>
+      <w:r>
+        <w:rPr>
+          <w:b/>
+          <w:bCs/>
+        </w:rPr>
+        <w:t>Database Connection (</w:t>
+      </w:r>
+      <w:r>
+        <w:t>Dynamic via env.py</w:t>
+      </w:r>
+      <w:r>
+        <w:rPr>
+          <w:b/>
+          <w:bCs/>
+        </w:rPr>
+        <w:t>)</w:t>
+      </w:r>
+    </w:p>
+    <w:p>
+      <w:pPr>
+        <w:pStyle w:val="ListParagraph"/>
+        <w:ind w:left="1440"/>
+      </w:pPr>
+      <w:r>
+        <w:rPr>
+          <w:b/>
+          <w:bCs/>
+        </w:rPr>
+        <w:t xml:space="preserve">Sqlalchemy.url: </w:t>
+      </w:r>
+      <w:r>
+        <w:t xml:space="preserve">This is where you would normally hardcode a database connection string. In our setup, we intentionally leave this line commented out. Instead, we configure the connection dynamically inside alembic/env.py by reading the DATABASE_URL from the environment variables </w:t>
+      </w:r>
+      <w:r>
+        <w:t>(. env</w:t>
+      </w:r>
+      <w:r>
+        <w:t>/Docker Compose). This makes the configuration environment-aware and secure.</w:t>
+      </w:r>
+    </w:p>
+    <w:p>
+      <w:pPr>
+        <w:pStyle w:val="ListParagraph"/>
+        <w:ind w:left="1440"/>
+      </w:pPr>
+    </w:p>
+    <w:p>
+      <w:pPr>
+        <w:pStyle w:val="ListParagraph"/>
+        <w:ind w:left="1440"/>
+      </w:pPr>
+      <w:r>
+        <w:rPr>
+          <w:b/>
+          <w:bCs/>
+        </w:rPr>
+        <w:t>Logging Configuration</w:t>
+      </w:r>
+      <w:r>
+        <w:rPr>
+          <w:b/>
+          <w:bCs/>
+        </w:rPr>
+        <w:t xml:space="preserve"> </w:t>
+      </w:r>
+      <w:r>
+        <w:rPr>
+          <w:b/>
+          <w:bCs/>
+        </w:rPr>
+        <w:t>(</w:t>
+      </w:r>
+      <w:r>
+        <w:t>[</w:t>
+      </w:r>
+      <w:r>
+        <w:t>loggers], [handlers]</w:t>
+      </w:r>
+      <w:r>
+        <w:rPr>
+          <w:b/>
+          <w:bCs/>
+        </w:rPr>
+        <w:t>)</w:t>
+      </w:r>
+    </w:p>
+    <w:p>
+      <w:pPr>
+        <w:pStyle w:val="ListParagraph"/>
+        <w:ind w:left="1440"/>
+      </w:pPr>
+      <w:r>
+        <w:t>This section controls how much output Alembic generates during execution. We configured it to show INFO level for Alembic itself (so you see when a migration runs) and WARN for SQLAlchemy (to suppress excessive engine logs).</w:t>
+      </w:r>
+    </w:p>
+    <w:p>
+      <w:pPr>
+        <w:pStyle w:val="ListParagraph"/>
+        <w:numPr>
+          <w:ilvl w:val="0"/>
+          <w:numId w:val="30"/>
+        </w:numPr>
+        <w:rPr>
+          <w:lang w:val="en-ZA"/>
+        </w:rPr>
+      </w:pPr>
+      <w:r>
+        <w:rPr>
+          <w:lang w:val="en-ZA"/>
+        </w:rPr>
+        <w:t>Re</w:t>
+      </w:r>
+    </w:p>
+    <w:p>
+      <w:pPr>
+        <w:rPr>
+          <w:b/>
+          <w:bCs/>
+          <w:lang w:val="en-ZA"/>
+        </w:rPr>
+      </w:pPr>
     </w:p>
     <w:p>
       <w:pPr>
@@ -9029,7 +9904,21 @@
         <w:rPr>
           <w:lang w:val="en-ZA"/>
         </w:rPr>
-        <w:t>Define the structure of a the database by using Python classes to represent database tables, with each class attribute corresponding to a table’s column. Allows interactions with database using Python objects instead of raw SQL, and provides the foundation for CRUD functions.</w:t>
+        <w:t xml:space="preserve">Define the structure of </w:t>
+      </w:r>
+      <w:proofErr w:type="gramStart"/>
+      <w:r>
+        <w:rPr>
+          <w:lang w:val="en-ZA"/>
+        </w:rPr>
+        <w:t>a the</w:t>
+      </w:r>
+      <w:proofErr w:type="gramEnd"/>
+      <w:r>
+        <w:rPr>
+          <w:lang w:val="en-ZA"/>
+        </w:rPr>
+        <w:t xml:space="preserve"> database by using Python classes to represent database tables, with each class attribute corresponding to a table’s column. Allows interactions with database using Python objects instead of raw SQL, and provides the foundation for CRUD functions.</w:t>
       </w:r>
     </w:p>
     <w:p>
@@ -9880,7 +10769,7 @@
       </w:pPr>
     </w:p>
     <w:sectPr>
-      <w:footerReference w:type="default" r:id="rId61"/>
+      <w:footerReference w:type="default" r:id="rId64"/>
       <w:pgSz w:w="12240" w:h="15840"/>
       <w:pgMar w:top="1440" w:right="1440" w:bottom="1440" w:left="1440" w:header="708" w:footer="708" w:gutter="0"/>
       <w:cols w:space="708"/>
@@ -11680,6 +12569,95 @@
     </w:lvl>
   </w:abstractNum>
   <w:abstractNum w:abstractNumId="17" w15:restartNumberingAfterBreak="0">
+    <w:nsid w:val="5A7758B4"/>
+    <w:multiLevelType w:val="hybridMultilevel"/>
+    <w:tmpl w:val="3F9A56DE"/>
+    <w:lvl w:ilvl="0" w:tplc="0409000F">
+      <w:start w:val="1"/>
+      <w:numFmt w:val="decimal"/>
+      <w:lvlText w:val="%1."/>
+      <w:lvlJc w:val="left"/>
+      <w:pPr>
+        <w:ind w:left="720" w:hanging="360"/>
+      </w:pPr>
+      <w:rPr>
+        <w:rFonts w:hint="default"/>
+      </w:rPr>
+    </w:lvl>
+    <w:lvl w:ilvl="1" w:tplc="04090019" w:tentative="1">
+      <w:start w:val="1"/>
+      <w:numFmt w:val="lowerLetter"/>
+      <w:lvlText w:val="%2."/>
+      <w:lvlJc w:val="left"/>
+      <w:pPr>
+        <w:ind w:left="1440" w:hanging="360"/>
+      </w:pPr>
+    </w:lvl>
+    <w:lvl w:ilvl="2" w:tplc="0409001B" w:tentative="1">
+      <w:start w:val="1"/>
+      <w:numFmt w:val="lowerRoman"/>
+      <w:lvlText w:val="%3."/>
+      <w:lvlJc w:val="right"/>
+      <w:pPr>
+        <w:ind w:left="2160" w:hanging="180"/>
+      </w:pPr>
+    </w:lvl>
+    <w:lvl w:ilvl="3" w:tplc="0409000F" w:tentative="1">
+      <w:start w:val="1"/>
+      <w:numFmt w:val="decimal"/>
+      <w:lvlText w:val="%4."/>
+      <w:lvlJc w:val="left"/>
+      <w:pPr>
+        <w:ind w:left="2880" w:hanging="360"/>
+      </w:pPr>
+    </w:lvl>
+    <w:lvl w:ilvl="4" w:tplc="04090019" w:tentative="1">
+      <w:start w:val="1"/>
+      <w:numFmt w:val="lowerLetter"/>
+      <w:lvlText w:val="%5."/>
+      <w:lvlJc w:val="left"/>
+      <w:pPr>
+        <w:ind w:left="3600" w:hanging="360"/>
+      </w:pPr>
+    </w:lvl>
+    <w:lvl w:ilvl="5" w:tplc="0409001B" w:tentative="1">
+      <w:start w:val="1"/>
+      <w:numFmt w:val="lowerRoman"/>
+      <w:lvlText w:val="%6."/>
+      <w:lvlJc w:val="right"/>
+      <w:pPr>
+        <w:ind w:left="4320" w:hanging="180"/>
+      </w:pPr>
+    </w:lvl>
+    <w:lvl w:ilvl="6" w:tplc="0409000F" w:tentative="1">
+      <w:start w:val="1"/>
+      <w:numFmt w:val="decimal"/>
+      <w:lvlText w:val="%7."/>
+      <w:lvlJc w:val="left"/>
+      <w:pPr>
+        <w:ind w:left="5040" w:hanging="360"/>
+      </w:pPr>
+    </w:lvl>
+    <w:lvl w:ilvl="7" w:tplc="04090019" w:tentative="1">
+      <w:start w:val="1"/>
+      <w:numFmt w:val="lowerLetter"/>
+      <w:lvlText w:val="%8."/>
+      <w:lvlJc w:val="left"/>
+      <w:pPr>
+        <w:ind w:left="5760" w:hanging="360"/>
+      </w:pPr>
+    </w:lvl>
+    <w:lvl w:ilvl="8" w:tplc="0409001B" w:tentative="1">
+      <w:start w:val="1"/>
+      <w:numFmt w:val="lowerRoman"/>
+      <w:lvlText w:val="%9."/>
+      <w:lvlJc w:val="right"/>
+      <w:pPr>
+        <w:ind w:left="6480" w:hanging="180"/>
+      </w:pPr>
+    </w:lvl>
+  </w:abstractNum>
+  <w:abstractNum w:abstractNumId="18" w15:restartNumberingAfterBreak="0">
     <w:nsid w:val="5E8719AB"/>
     <w:multiLevelType w:val="hybridMultilevel"/>
     <w:tmpl w:val="E1784F86"/>
@@ -11792,7 +12770,7 @@
       </w:rPr>
     </w:lvl>
   </w:abstractNum>
-  <w:abstractNum w:abstractNumId="18" w15:restartNumberingAfterBreak="0">
+  <w:abstractNum w:abstractNumId="19" w15:restartNumberingAfterBreak="0">
     <w:nsid w:val="5F5914E9"/>
     <w:multiLevelType w:val="hybridMultilevel"/>
     <w:tmpl w:val="CE9CECB4"/>
@@ -11905,7 +12883,7 @@
       </w:rPr>
     </w:lvl>
   </w:abstractNum>
-  <w:abstractNum w:abstractNumId="19" w15:restartNumberingAfterBreak="0">
+  <w:abstractNum w:abstractNumId="20" w15:restartNumberingAfterBreak="0">
     <w:nsid w:val="5FB85688"/>
     <w:multiLevelType w:val="hybridMultilevel"/>
     <w:tmpl w:val="BD76CD20"/>
@@ -11994,7 +12972,7 @@
       </w:pPr>
     </w:lvl>
   </w:abstractNum>
-  <w:abstractNum w:abstractNumId="20" w15:restartNumberingAfterBreak="0">
+  <w:abstractNum w:abstractNumId="21" w15:restartNumberingAfterBreak="0">
     <w:nsid w:val="5FEF1BB3"/>
     <w:multiLevelType w:val="hybridMultilevel"/>
     <w:tmpl w:val="67128F02"/>
@@ -12083,7 +13061,7 @@
       </w:pPr>
     </w:lvl>
   </w:abstractNum>
-  <w:abstractNum w:abstractNumId="21" w15:restartNumberingAfterBreak="0">
+  <w:abstractNum w:abstractNumId="22" w15:restartNumberingAfterBreak="0">
     <w:nsid w:val="636B50B4"/>
     <w:multiLevelType w:val="hybridMultilevel"/>
     <w:tmpl w:val="9C480146"/>
@@ -12196,7 +13174,7 @@
       </w:rPr>
     </w:lvl>
   </w:abstractNum>
-  <w:abstractNum w:abstractNumId="22" w15:restartNumberingAfterBreak="0">
+  <w:abstractNum w:abstractNumId="23" w15:restartNumberingAfterBreak="0">
     <w:nsid w:val="67976705"/>
     <w:multiLevelType w:val="hybridMultilevel"/>
     <w:tmpl w:val="FC82989A"/>
@@ -12309,7 +13287,7 @@
       </w:rPr>
     </w:lvl>
   </w:abstractNum>
-  <w:abstractNum w:abstractNumId="23" w15:restartNumberingAfterBreak="0">
+  <w:abstractNum w:abstractNumId="24" w15:restartNumberingAfterBreak="0">
     <w:nsid w:val="6D727B15"/>
     <w:multiLevelType w:val="hybridMultilevel"/>
     <w:tmpl w:val="B9F44116"/>
@@ -12398,7 +13376,7 @@
       </w:pPr>
     </w:lvl>
   </w:abstractNum>
-  <w:abstractNum w:abstractNumId="24" w15:restartNumberingAfterBreak="0">
+  <w:abstractNum w:abstractNumId="25" w15:restartNumberingAfterBreak="0">
     <w:nsid w:val="705C5739"/>
     <w:multiLevelType w:val="multilevel"/>
     <w:tmpl w:val="381AA6BC"/>
@@ -12543,7 +13521,7 @@
       </w:rPr>
     </w:lvl>
   </w:abstractNum>
-  <w:abstractNum w:abstractNumId="25" w15:restartNumberingAfterBreak="0">
+  <w:abstractNum w:abstractNumId="26" w15:restartNumberingAfterBreak="0">
     <w:nsid w:val="73BC400C"/>
     <w:multiLevelType w:val="hybridMultilevel"/>
     <w:tmpl w:val="9AFAD39C"/>
@@ -12656,7 +13634,7 @@
       </w:rPr>
     </w:lvl>
   </w:abstractNum>
-  <w:abstractNum w:abstractNumId="26" w15:restartNumberingAfterBreak="0">
+  <w:abstractNum w:abstractNumId="27" w15:restartNumberingAfterBreak="0">
     <w:nsid w:val="75284BB9"/>
     <w:multiLevelType w:val="hybridMultilevel"/>
     <w:tmpl w:val="8E6C51F8"/>
@@ -12769,7 +13747,7 @@
       </w:rPr>
     </w:lvl>
   </w:abstractNum>
-  <w:abstractNum w:abstractNumId="27" w15:restartNumberingAfterBreak="0">
+  <w:abstractNum w:abstractNumId="28" w15:restartNumberingAfterBreak="0">
     <w:nsid w:val="77392592"/>
     <w:multiLevelType w:val="hybridMultilevel"/>
     <w:tmpl w:val="3662AC6A"/>
@@ -12882,7 +13860,7 @@
       </w:rPr>
     </w:lvl>
   </w:abstractNum>
-  <w:abstractNum w:abstractNumId="28" w15:restartNumberingAfterBreak="0">
+  <w:abstractNum w:abstractNumId="29" w15:restartNumberingAfterBreak="0">
     <w:nsid w:val="7820385D"/>
     <w:multiLevelType w:val="hybridMultilevel"/>
     <w:tmpl w:val="C298F48C"/>
@@ -12996,7 +13974,7 @@
     </w:lvl>
   </w:abstractNum>
   <w:num w:numId="1" w16cid:durableId="1888369543">
-    <w:abstractNumId w:val="25"/>
+    <w:abstractNumId w:val="26"/>
   </w:num>
   <w:num w:numId="2" w16cid:durableId="413745710">
     <w:abstractNumId w:val="7"/>
@@ -13008,19 +13986,19 @@
     <w:abstractNumId w:val="4"/>
   </w:num>
   <w:num w:numId="5" w16cid:durableId="1911305225">
-    <w:abstractNumId w:val="26"/>
+    <w:abstractNumId w:val="27"/>
   </w:num>
   <w:num w:numId="6" w16cid:durableId="1999528865">
-    <w:abstractNumId w:val="17"/>
+    <w:abstractNumId w:val="18"/>
   </w:num>
   <w:num w:numId="7" w16cid:durableId="1469783998">
-    <w:abstractNumId w:val="22"/>
+    <w:abstractNumId w:val="23"/>
   </w:num>
   <w:num w:numId="8" w16cid:durableId="971639793">
-    <w:abstractNumId w:val="18"/>
+    <w:abstractNumId w:val="19"/>
   </w:num>
   <w:num w:numId="9" w16cid:durableId="327515400">
-    <w:abstractNumId w:val="28"/>
+    <w:abstractNumId w:val="29"/>
   </w:num>
   <w:num w:numId="10" w16cid:durableId="1933777830">
     <w:abstractNumId w:val="16"/>
@@ -13029,7 +14007,7 @@
     <w:abstractNumId w:val="11"/>
   </w:num>
   <w:num w:numId="12" w16cid:durableId="1909343346">
-    <w:abstractNumId w:val="24"/>
+    <w:abstractNumId w:val="25"/>
   </w:num>
   <w:num w:numId="13" w16cid:durableId="653871704">
     <w:abstractNumId w:val="3"/>
@@ -13047,13 +14025,13 @@
     <w:abstractNumId w:val="13"/>
   </w:num>
   <w:num w:numId="18" w16cid:durableId="237640380">
-    <w:abstractNumId w:val="19"/>
+    <w:abstractNumId w:val="20"/>
   </w:num>
   <w:num w:numId="19" w16cid:durableId="843015063">
     <w:abstractNumId w:val="2"/>
   </w:num>
   <w:num w:numId="20" w16cid:durableId="166091564">
-    <w:abstractNumId w:val="21"/>
+    <w:abstractNumId w:val="22"/>
   </w:num>
   <w:num w:numId="21" w16cid:durableId="806046066">
     <w:abstractNumId w:val="14"/>
@@ -13071,16 +14049,19 @@
     <w:abstractNumId w:val="5"/>
   </w:num>
   <w:num w:numId="26" w16cid:durableId="1679966460">
-    <w:abstractNumId w:val="20"/>
+    <w:abstractNumId w:val="21"/>
   </w:num>
   <w:num w:numId="27" w16cid:durableId="1320767375">
-    <w:abstractNumId w:val="27"/>
+    <w:abstractNumId w:val="28"/>
   </w:num>
   <w:num w:numId="28" w16cid:durableId="1611930015">
     <w:abstractNumId w:val="0"/>
   </w:num>
   <w:num w:numId="29" w16cid:durableId="794298990">
-    <w:abstractNumId w:val="23"/>
+    <w:abstractNumId w:val="24"/>
+  </w:num>
+  <w:num w:numId="30" w16cid:durableId="819542236">
+    <w:abstractNumId w:val="17"/>
   </w:num>
 </w:numbering>
 </file>
@@ -13684,7 +14665,6 @@
   <w:style w:type="character" w:default="1" w:styleId="DefaultParagraphFont">
     <w:name w:val="Default Paragraph Font"/>
     <w:uiPriority w:val="1"/>
-    <w:semiHidden/>
     <w:unhideWhenUsed/>
   </w:style>
   <w:style w:type="table" w:default="1" w:styleId="TableNormal">

</xml_diff>

<commit_message>
Add base Pydantic Schemas
</commit_message>
<xml_diff>
--- a/Daxter (Documentation) v.0.0.1.docx
+++ b/Daxter (Documentation) v.0.0.1.docx
@@ -3309,29 +3309,13 @@
           <w:bCs/>
           <w:lang w:val="en-ZA"/>
         </w:rPr>
-        <w:t xml:space="preserve">LLM </w:t>
-      </w:r>
-      <w:proofErr w:type="gramStart"/>
-      <w:r>
-        <w:rPr>
-          <w:b/>
-          <w:bCs/>
-          <w:lang w:val="en-ZA"/>
-        </w:rPr>
-        <w:t xml:space="preserve">API </w:t>
-      </w:r>
-      <w:r>
-        <w:rPr>
-          <w:lang w:val="en-ZA"/>
-        </w:rPr>
-        <w:t xml:space="preserve"> to</w:t>
-      </w:r>
-      <w:proofErr w:type="gramEnd"/>
-      <w:r>
-        <w:rPr>
-          <w:lang w:val="en-ZA"/>
-        </w:rPr>
-        <w:t xml:space="preserve"> reason about the query and select a tool (generating a precise SQL query or looking up a log).</w:t>
+        <w:t xml:space="preserve">LLM API </w:t>
+      </w:r>
+      <w:r>
+        <w:rPr>
+          <w:lang w:val="en-ZA"/>
+        </w:rPr>
+        <w:t xml:space="preserve"> to reason about the query and select a tool (generating a precise SQL query or looking up a log).</w:t>
       </w:r>
     </w:p>
     <w:p>
@@ -3397,29 +3381,13 @@
           <w:bCs/>
           <w:lang w:val="en-ZA"/>
         </w:rPr>
-        <w:t xml:space="preserve">final </w:t>
-      </w:r>
-      <w:proofErr w:type="gramStart"/>
-      <w:r>
-        <w:rPr>
-          <w:b/>
-          <w:bCs/>
-          <w:lang w:val="en-ZA"/>
-        </w:rPr>
-        <w:t xml:space="preserve">synthesis </w:t>
-      </w:r>
-      <w:r>
-        <w:rPr>
-          <w:lang w:val="en-ZA"/>
-        </w:rPr>
-        <w:t xml:space="preserve"> into</w:t>
-      </w:r>
-      <w:proofErr w:type="gramEnd"/>
-      <w:r>
-        <w:rPr>
-          <w:lang w:val="en-ZA"/>
-        </w:rPr>
-        <w:t xml:space="preserve"> a natural language answer.</w:t>
+        <w:t xml:space="preserve">final synthesis </w:t>
+      </w:r>
+      <w:r>
+        <w:rPr>
+          <w:lang w:val="en-ZA"/>
+        </w:rPr>
+        <w:t xml:space="preserve"> into a natural language answer.</w:t>
       </w:r>
     </w:p>
     <w:p>
@@ -4400,21 +4368,7 @@
         <w:rPr>
           <w:lang w:val="en-ZA"/>
         </w:rPr>
-        <w:t xml:space="preserve">A versatile, high-level, and beginner-friendly programming language used for a wide range of applications like web development, data analysis, automation, and artificial intelligence. </w:t>
-      </w:r>
-      <w:proofErr w:type="gramStart"/>
-      <w:r>
-        <w:rPr>
-          <w:lang w:val="en-ZA"/>
-        </w:rPr>
-        <w:t>It’s</w:t>
-      </w:r>
-      <w:proofErr w:type="gramEnd"/>
-      <w:r>
-        <w:rPr>
-          <w:lang w:val="en-ZA"/>
-        </w:rPr>
-        <w:t xml:space="preserve"> easy-to-read syntax allows complex problems to be solved with fewer lines of code, and it can be used cross-platform.</w:t>
+        <w:t>A versatile, high-level, and beginner-friendly programming language used for a wide range of applications like web development, data analysis, automation, and artificial intelligence. It’s easy-to-read syntax allows complex problems to be solved with fewer lines of code, and it can be used cross-platform.</w:t>
       </w:r>
     </w:p>
     <w:p>
@@ -5118,48 +5072,20 @@
         <w:rPr>
           <w:lang w:val="en-ZA"/>
         </w:rPr>
-        <w:t>Create Frontend Dependencies File (</w:t>
-      </w:r>
-      <w:proofErr w:type="gramStart"/>
-      <w:r>
-        <w:rPr>
-          <w:lang w:val="en-ZA"/>
-        </w:rPr>
-        <w:t>package.json</w:t>
-      </w:r>
-      <w:proofErr w:type="gramEnd"/>
-      <w:r>
-        <w:rPr>
-          <w:lang w:val="en-ZA"/>
-        </w:rPr>
-        <w:t>)</w:t>
-      </w:r>
-    </w:p>
-    <w:p>
-      <w:pPr>
-        <w:rPr>
-          <w:lang w:val="en-ZA"/>
-        </w:rPr>
-      </w:pPr>
-      <w:r>
-        <w:rPr>
-          <w:lang w:val="en-ZA"/>
-        </w:rPr>
-        <w:t xml:space="preserve">Move to the frontend directory and </w:t>
-      </w:r>
-      <w:proofErr w:type="gramStart"/>
-      <w:r>
-        <w:rPr>
-          <w:lang w:val="en-ZA"/>
-        </w:rPr>
-        <w:t>set  up</w:t>
-      </w:r>
-      <w:proofErr w:type="gramEnd"/>
-      <w:r>
-        <w:rPr>
-          <w:lang w:val="en-ZA"/>
-        </w:rPr>
-        <w:t xml:space="preserve"> the package manifest for Next.js application, which uses React, Type Script, Material UI, and Redux</w:t>
+        <w:t>Create Frontend Dependencies File (package.json)</w:t>
+      </w:r>
+    </w:p>
+    <w:p>
+      <w:pPr>
+        <w:rPr>
+          <w:lang w:val="en-ZA"/>
+        </w:rPr>
+      </w:pPr>
+      <w:r>
+        <w:rPr>
+          <w:lang w:val="en-ZA"/>
+        </w:rPr>
+        <w:t>Move to the frontend directory and set  up the package manifest for Next.js application, which uses React, Type Script, Material UI, and Redux</w:t>
       </w:r>
     </w:p>
     <w:p>
@@ -5454,18 +5380,8 @@
           <w:bCs/>
           <w:lang w:val="en-ZA"/>
         </w:rPr>
-        <w:t xml:space="preserve">Initial </w:t>
-      </w:r>
-      <w:proofErr w:type="gramStart"/>
-      <w:r>
-        <w:rPr>
-          <w:b/>
-          <w:bCs/>
-          <w:lang w:val="en-ZA"/>
-        </w:rPr>
-        <w:t>package.json</w:t>
-      </w:r>
-      <w:proofErr w:type="gramEnd"/>
+        <w:t>Initial package.json</w:t>
+      </w:r>
       <w:r>
         <w:rPr>
           <w:b/>
@@ -5608,18 +5524,8 @@
           <w:lang w:val="en-ZA"/>
         </w:rPr>
         <w:lastRenderedPageBreak/>
-        <w:t xml:space="preserve">Modified </w:t>
-      </w:r>
-      <w:proofErr w:type="gramStart"/>
-      <w:r>
-        <w:rPr>
-          <w:b/>
-          <w:bCs/>
-          <w:lang w:val="en-ZA"/>
-        </w:rPr>
-        <w:t>package.json</w:t>
-      </w:r>
-      <w:proofErr w:type="gramEnd"/>
+        <w:t>Modified package.json</w:t>
+      </w:r>
     </w:p>
     <w:p>
       <w:pPr>
@@ -6363,21 +6269,7 @@
         <w:rPr>
           <w:lang w:val="en-ZA"/>
         </w:rPr>
-        <w:t xml:space="preserve">Service: Builds a Docker image using the files in </w:t>
-      </w:r>
-      <w:proofErr w:type="gramStart"/>
-      <w:r>
-        <w:rPr>
-          <w:lang w:val="en-ZA"/>
-        </w:rPr>
-        <w:t>the .</w:t>
-      </w:r>
-      <w:proofErr w:type="gramEnd"/>
-      <w:r>
-        <w:rPr>
-          <w:lang w:val="en-ZA"/>
-        </w:rPr>
-        <w:t xml:space="preserve">/backend directory. It exposes port </w:t>
+        <w:t xml:space="preserve">Service: Builds a Docker image using the files in the ./backend directory. It exposes port </w:t>
       </w:r>
       <w:r>
         <w:rPr>
@@ -6437,31 +6329,15 @@
         <w:rPr>
           <w:lang w:val="en-ZA"/>
         </w:rPr>
-        <w:t xml:space="preserve">Frontend Service: Builds and image from </w:t>
-      </w:r>
-      <w:proofErr w:type="gramStart"/>
-      <w:r>
-        <w:rPr>
-          <w:lang w:val="en-ZA"/>
-        </w:rPr>
-        <w:t xml:space="preserve">the </w:t>
-      </w:r>
-      <w:r>
-        <w:rPr>
-          <w:b/>
-          <w:bCs/>
-          <w:lang w:val="en-ZA"/>
-        </w:rPr>
-        <w:t>.</w:t>
-      </w:r>
-      <w:proofErr w:type="gramEnd"/>
-      <w:r>
-        <w:rPr>
-          <w:b/>
-          <w:bCs/>
-          <w:lang w:val="en-ZA"/>
-        </w:rPr>
-        <w:t xml:space="preserve">/frontend </w:t>
+        <w:t xml:space="preserve">Frontend Service: Builds and image from the </w:t>
+      </w:r>
+      <w:r>
+        <w:rPr>
+          <w:b/>
+          <w:bCs/>
+          <w:lang w:val="en-ZA"/>
+        </w:rPr>
+        <w:t xml:space="preserve">./frontend </w:t>
       </w:r>
       <w:r>
         <w:rPr>
@@ -6531,7 +6407,6 @@
         </w:rPr>
         <w:t xml:space="preserve">Now let’s create the necessary </w:t>
       </w:r>
-      <w:proofErr w:type="gramStart"/>
       <w:r>
         <w:rPr>
           <w:b/>
@@ -6544,14 +6419,7 @@
         <w:rPr>
           <w:lang w:val="en-ZA"/>
         </w:rPr>
-        <w:t xml:space="preserve"> backend/Dockerfile.dev</w:t>
-      </w:r>
-      <w:proofErr w:type="gramEnd"/>
-      <w:r>
-        <w:rPr>
-          <w:lang w:val="en-ZA"/>
-        </w:rPr>
-        <w:t xml:space="preserve"> for FastAPI backend service. This file tells Docker how to build the environment defined in the docker-compose.yml file</w:t>
+        <w:t xml:space="preserve"> backend/Dockerfile.dev for FastAPI backend service. This file tells Docker how to build the environment defined in the docker-compose.yml file</w:t>
       </w:r>
     </w:p>
     <w:p>
@@ -7258,25 +7126,7 @@
           <w:bCs/>
           <w:lang w:val="en-ZA"/>
         </w:rPr>
-        <w:t>COPY package</w:t>
-      </w:r>
-      <w:proofErr w:type="gramStart"/>
-      <w:r>
-        <w:rPr>
-          <w:b/>
-          <w:bCs/>
-          <w:lang w:val="en-ZA"/>
-        </w:rPr>
-        <w:t>*.json ./</w:t>
-      </w:r>
-      <w:proofErr w:type="gramEnd"/>
-      <w:r>
-        <w:rPr>
-          <w:b/>
-          <w:bCs/>
-          <w:lang w:val="en-ZA"/>
-        </w:rPr>
-        <w:t xml:space="preserve">: </w:t>
+        <w:t xml:space="preserve">COPY package*.json ./: </w:t>
       </w:r>
       <w:r>
         <w:rPr>
@@ -7312,7 +7162,6 @@
         </w:rPr>
         <w:t xml:space="preserve">Installs all React, Next.js, Redux, and Material UI dependencies defined in </w:t>
       </w:r>
-      <w:proofErr w:type="gramStart"/>
       <w:r>
         <w:rPr>
           <w:b/>
@@ -7321,7 +7170,6 @@
         </w:rPr>
         <w:t>package.json</w:t>
       </w:r>
-      <w:proofErr w:type="gramEnd"/>
       <w:r>
         <w:rPr>
           <w:lang w:val="en-ZA"/>
@@ -7363,16 +7211,7 @@
           <w:bCs/>
           <w:lang w:val="en-ZA"/>
         </w:rPr>
-        <w:t>pages</w:t>
-      </w:r>
-      <w:proofErr w:type="gramStart"/>
-      <w:r>
-        <w:rPr>
-          <w:b/>
-          <w:bCs/>
-          <w:lang w:val="en-ZA"/>
-        </w:rPr>
-        <w:t>/</w:t>
+        <w:t>pages/</w:t>
       </w:r>
       <w:r>
         <w:rPr>
@@ -7386,44 +7225,21 @@
         <w:rPr>
           <w:lang w:val="en-ZA"/>
         </w:rPr>
-        <w:t>,</w:t>
-      </w:r>
-      <w:proofErr w:type="gramEnd"/>
-      <w:r>
-        <w:rPr>
-          <w:lang w:val="en-ZA"/>
-        </w:rPr>
-        <w:t xml:space="preserve"> </w:t>
-      </w:r>
-      <w:r>
-        <w:rPr>
-          <w:b/>
-          <w:bCs/>
-          <w:lang w:val="en-ZA"/>
-        </w:rPr>
-        <w:t>components</w:t>
-      </w:r>
-      <w:proofErr w:type="gramStart"/>
-      <w:r>
-        <w:rPr>
-          <w:b/>
-          <w:bCs/>
-          <w:lang w:val="en-ZA"/>
-        </w:rPr>
-        <w:t xml:space="preserve">/ </w:t>
-      </w:r>
-      <w:r>
-        <w:rPr>
-          <w:lang w:val="en-ZA"/>
-        </w:rPr>
-        <w:t>,</w:t>
-      </w:r>
-      <w:proofErr w:type="gramEnd"/>
-      <w:r>
-        <w:rPr>
-          <w:lang w:val="en-ZA"/>
-        </w:rPr>
-        <w:t xml:space="preserve"> etc.) into the container.</w:t>
+        <w:t xml:space="preserve">, </w:t>
+      </w:r>
+      <w:r>
+        <w:rPr>
+          <w:b/>
+          <w:bCs/>
+          <w:lang w:val="en-ZA"/>
+        </w:rPr>
+        <w:t xml:space="preserve">components/ </w:t>
+      </w:r>
+      <w:r>
+        <w:rPr>
+          <w:lang w:val="en-ZA"/>
+        </w:rPr>
+        <w:t>, etc.) into the container.</w:t>
       </w:r>
     </w:p>
     <w:p>
@@ -7510,21 +7326,7 @@
         <w:rPr>
           <w:lang w:val="en-ZA"/>
         </w:rPr>
-        <w:t xml:space="preserve">An open-source JavaScript library for managing an application’s state in a predictable way, especially in complex apps built with libraries like React. It centralizes state and logic, making applications more consistent, debuggable, and testable by guiding you towards a strict data flow pattern. </w:t>
-      </w:r>
-      <w:proofErr w:type="gramStart"/>
-      <w:r>
-        <w:rPr>
-          <w:lang w:val="en-ZA"/>
-        </w:rPr>
-        <w:t>It’s</w:t>
-      </w:r>
-      <w:proofErr w:type="gramEnd"/>
-      <w:r>
-        <w:rPr>
-          <w:lang w:val="en-ZA"/>
-        </w:rPr>
-        <w:t xml:space="preserve"> core components are a single </w:t>
+        <w:t xml:space="preserve">An open-source JavaScript library for managing an application’s state in a predictable way, especially in complex apps built with libraries like React. It centralizes state and logic, making applications more consistent, debuggable, and testable by guiding you towards a strict data flow pattern. It’s core components are a single </w:t>
       </w:r>
       <w:r>
         <w:rPr>
@@ -7629,10 +7431,108 @@
           <w:lang w:val="en-ZA"/>
         </w:rPr>
       </w:pPr>
-      <w:r>
-        <w:rPr>
-          <w:lang w:val="en-ZA"/>
-        </w:rPr>
+    </w:p>
+    <w:p>
+      <w:pPr>
+        <w:pStyle w:val="Heading3"/>
+      </w:pPr>
+      <w:r>
+        <w:t>FastAPI</w:t>
+      </w:r>
+      <w:r>
+        <w:br/>
+      </w:r>
+      <w:r>
+        <w:rPr>
+          <w:noProof/>
+        </w:rPr>
+        <w:drawing>
+          <wp:inline distT="0" distB="0" distL="0" distR="0" wp14:anchorId="18B7BD7A" wp14:editId="5BECBECB">
+            <wp:extent cx="3562350" cy="1282700"/>
+            <wp:effectExtent l="0" t="0" r="0" b="0"/>
+            <wp:docPr id="633657955" name="Picture 3" descr="FastAPI"/>
+            <wp:cNvGraphicFramePr>
+              <a:graphicFrameLocks xmlns:a="http://schemas.openxmlformats.org/drawingml/2006/main" noChangeAspect="1"/>
+            </wp:cNvGraphicFramePr>
+            <a:graphic xmlns:a="http://schemas.openxmlformats.org/drawingml/2006/main">
+              <a:graphicData uri="http://schemas.openxmlformats.org/drawingml/2006/picture">
+                <pic:pic xmlns:pic="http://schemas.openxmlformats.org/drawingml/2006/picture">
+                  <pic:nvPicPr>
+                    <pic:cNvPr id="0" name="Picture 5" descr="FastAPI"/>
+                    <pic:cNvPicPr>
+                      <a:picLocks noChangeAspect="1" noChangeArrowheads="1"/>
+                    </pic:cNvPicPr>
+                  </pic:nvPicPr>
+                  <pic:blipFill>
+                    <a:blip r:embed="rId46">
+                      <a:extLst>
+                        <a:ext uri="{28A0092B-C50C-407E-A947-70E740481C1C}">
+                          <a14:useLocalDpi xmlns:a14="http://schemas.microsoft.com/office/drawing/2010/main" val="0"/>
+                        </a:ext>
+                      </a:extLst>
+                    </a:blip>
+                    <a:srcRect/>
+                    <a:stretch>
+                      <a:fillRect/>
+                    </a:stretch>
+                  </pic:blipFill>
+                  <pic:spPr bwMode="auto">
+                    <a:xfrm>
+                      <a:off x="0" y="0"/>
+                      <a:ext cx="3562350" cy="1282700"/>
+                    </a:xfrm>
+                    <a:prstGeom prst="rect">
+                      <a:avLst/>
+                    </a:prstGeom>
+                    <a:noFill/>
+                    <a:ln>
+                      <a:noFill/>
+                    </a:ln>
+                  </pic:spPr>
+                </pic:pic>
+              </a:graphicData>
+            </a:graphic>
+          </wp:inline>
+        </w:drawing>
+      </w:r>
+    </w:p>
+    <w:p>
+      <w:r>
+        <w:t>FastAPI is a modern, high-performance web framework for building APIs with Python. It is designed for ease of use, speed of development, and robust performance, making it a popular choice for creating web services and microservices. </w:t>
+      </w:r>
+    </w:p>
+    <w:p>
+      <w:pPr>
+        <w:pStyle w:val="ListParagraph"/>
+        <w:numPr>
+          <w:ilvl w:val="0"/>
+          <w:numId w:val="31"/>
+        </w:numPr>
+      </w:pPr>
+      <w:r>
+        <w:t xml:space="preserve">Getting started: </w:t>
+      </w:r>
+      <w:hyperlink r:id="rId47" w:history="1">
+        <w:r>
+          <w:rPr>
+            <w:rStyle w:val="Hyperlink"/>
+          </w:rPr>
+          <w:t>https://fastapi.tiangolo.com/tutorial/first-steps/</w:t>
+        </w:r>
+      </w:hyperlink>
+    </w:p>
+    <w:p/>
+    <w:p>
+      <w:pPr>
+        <w:rPr>
+          <w:lang w:val="en-ZA"/>
+        </w:rPr>
+      </w:pPr>
+      <w:r>
+        <w:rPr>
+          <w:lang w:val="en-ZA"/>
+        </w:rPr>
+        <w:lastRenderedPageBreak/>
         <w:br w:type="page"/>
       </w:r>
     </w:p>
@@ -7679,7 +7579,7 @@
                     </pic:cNvPicPr>
                   </pic:nvPicPr>
                   <pic:blipFill>
-                    <a:blip r:embed="rId46" cstate="print">
+                    <a:blip r:embed="rId48" cstate="print">
                       <a:extLst>
                         <a:ext uri="{28A0092B-C50C-407E-A947-70E740481C1C}">
                           <a14:useLocalDpi xmlns:a14="http://schemas.microsoft.com/office/drawing/2010/main" val="0"/>
@@ -7753,7 +7653,7 @@
         </w:rPr>
         <w:t xml:space="preserve"> </w:t>
       </w:r>
-      <w:hyperlink r:id="rId47" w:history="1">
+      <w:hyperlink r:id="rId49" w:history="1">
         <w:r>
           <w:rPr>
             <w:rStyle w:val="Hyperlink"/>
@@ -7792,7 +7692,7 @@
         </w:rPr>
         <w:t xml:space="preserve"> </w:t>
       </w:r>
-      <w:hyperlink r:id="rId48" w:history="1">
+      <w:hyperlink r:id="rId50" w:history="1">
         <w:r>
           <w:rPr>
             <w:rStyle w:val="Hyperlink"/>
@@ -7850,7 +7750,7 @@
                     <pic:cNvPicPr/>
                   </pic:nvPicPr>
                   <pic:blipFill>
-                    <a:blip r:embed="rId49"/>
+                    <a:blip r:embed="rId51"/>
                     <a:stretch>
                       <a:fillRect/>
                     </a:stretch>
@@ -7902,7 +7802,7 @@
         </w:rPr>
         <w:t xml:space="preserve">Getting started: </w:t>
       </w:r>
-      <w:hyperlink r:id="rId50" w:history="1">
+      <w:hyperlink r:id="rId52" w:history="1">
         <w:r>
           <w:rPr>
             <w:rStyle w:val="Hyperlink"/>
@@ -7929,7 +7829,7 @@
         </w:rPr>
         <w:t xml:space="preserve">Installation: </w:t>
       </w:r>
-      <w:hyperlink r:id="rId51" w:history="1">
+      <w:hyperlink r:id="rId53" w:history="1">
         <w:r>
           <w:rPr>
             <w:rStyle w:val="Hyperlink"/>
@@ -8301,7 +8201,7 @@
                     <pic:cNvPicPr/>
                   </pic:nvPicPr>
                   <pic:blipFill>
-                    <a:blip r:embed="rId52"/>
+                    <a:blip r:embed="rId54"/>
                     <a:stretch>
                       <a:fillRect/>
                     </a:stretch>
@@ -8376,7 +8276,7 @@
                     <pic:cNvPicPr/>
                   </pic:nvPicPr>
                   <pic:blipFill>
-                    <a:blip r:embed="rId53"/>
+                    <a:blip r:embed="rId55"/>
                     <a:stretch>
                       <a:fillRect/>
                     </a:stretch>
@@ -8427,7 +8327,7 @@
                     <pic:cNvPicPr/>
                   </pic:nvPicPr>
                   <pic:blipFill>
-                    <a:blip r:embed="rId54"/>
+                    <a:blip r:embed="rId56"/>
                     <a:stretch>
                       <a:fillRect/>
                     </a:stretch>
@@ -8478,7 +8378,7 @@
                     <pic:cNvPicPr/>
                   </pic:nvPicPr>
                   <pic:blipFill>
-                    <a:blip r:embed="rId55"/>
+                    <a:blip r:embed="rId57"/>
                     <a:stretch>
                       <a:fillRect/>
                     </a:stretch>
@@ -8579,7 +8479,7 @@
                     <pic:cNvPicPr/>
                   </pic:nvPicPr>
                   <pic:blipFill>
-                    <a:blip r:embed="rId56"/>
+                    <a:blip r:embed="rId58"/>
                     <a:stretch>
                       <a:fillRect/>
                     </a:stretch>
@@ -8659,7 +8559,7 @@
                     <pic:cNvPicPr/>
                   </pic:nvPicPr>
                   <pic:blipFill>
-                    <a:blip r:embed="rId57"/>
+                    <a:blip r:embed="rId59"/>
                     <a:stretch>
                       <a:fillRect/>
                     </a:stretch>
@@ -8790,7 +8690,7 @@
                     <pic:cNvPicPr/>
                   </pic:nvPicPr>
                   <pic:blipFill>
-                    <a:blip r:embed="rId58"/>
+                    <a:blip r:embed="rId60"/>
                     <a:stretch>
                       <a:fillRect/>
                     </a:stretch>
@@ -9016,7 +8916,7 @@
                     </pic:cNvPicPr>
                   </pic:nvPicPr>
                   <pic:blipFill>
-                    <a:blip r:embed="rId59">
+                    <a:blip r:embed="rId61">
                       <a:extLst>
                         <a:ext uri="{28A0092B-C50C-407E-A947-70E740481C1C}">
                           <a14:useLocalDpi xmlns:a14="http://schemas.microsoft.com/office/drawing/2010/main" val="0"/>
@@ -9080,7 +8980,7 @@
         </w:rPr>
         <w:t xml:space="preserve">Getting started: </w:t>
       </w:r>
-      <w:hyperlink r:id="rId60" w:history="1">
+      <w:hyperlink r:id="rId62" w:history="1">
         <w:r>
           <w:rPr>
             <w:rStyle w:val="Hyperlink"/>
@@ -9276,7 +9176,7 @@
                     </pic:cNvPicPr>
                   </pic:nvPicPr>
                   <pic:blipFill>
-                    <a:blip r:embed="rId61">
+                    <a:blip r:embed="rId63">
                       <a:extLst>
                         <a:ext uri="{28A0092B-C50C-407E-A947-70E740481C1C}">
                           <a14:useLocalDpi xmlns:a14="http://schemas.microsoft.com/office/drawing/2010/main" val="0"/>
@@ -9398,6 +9298,7 @@
       </w:pPr>
       <w:r>
         <w:rPr>
+          <w:noProof/>
           <w:lang w:val="en-ZA"/>
         </w:rPr>
         <w:drawing>
@@ -9416,7 +9317,7 @@
                     <pic:cNvPicPr/>
                   </pic:nvPicPr>
                   <pic:blipFill>
-                    <a:blip r:embed="rId62"/>
+                    <a:blip r:embed="rId64"/>
                     <a:stretch>
                       <a:fillRect/>
                     </a:stretch>
@@ -9506,6 +9407,7 @@
         <w:rPr>
           <w:b/>
           <w:bCs/>
+          <w:noProof/>
           <w:lang w:val="en-ZA"/>
         </w:rPr>
         <w:drawing>
@@ -9524,7 +9426,7 @@
                     <pic:cNvPicPr/>
                   </pic:nvPicPr>
                   <pic:blipFill>
-                    <a:blip r:embed="rId63"/>
+                    <a:blip r:embed="rId65"/>
                     <a:stretch>
                       <a:fillRect/>
                     </a:stretch>
@@ -9682,23 +9584,7 @@
           <w:b/>
           <w:bCs/>
         </w:rPr>
-        <w:t xml:space="preserve">Prepend_sys_path </w:t>
-      </w:r>
-      <w:proofErr w:type="gramStart"/>
-      <w:r>
-        <w:rPr>
-          <w:b/>
-          <w:bCs/>
-        </w:rPr>
-        <w:t>= .</w:t>
-      </w:r>
-      <w:proofErr w:type="gramEnd"/>
-      <w:r>
-        <w:rPr>
-          <w:b/>
-          <w:bCs/>
-        </w:rPr>
-        <w:t xml:space="preserve"> </w:t>
+        <w:t xml:space="preserve">Prepend_sys_path = . </w:t>
       </w:r>
       <w:r>
         <w:t xml:space="preserve">: </w:t>
@@ -9904,36 +9790,93 @@
         <w:rPr>
           <w:lang w:val="en-ZA"/>
         </w:rPr>
-        <w:t xml:space="preserve">Define the structure of </w:t>
-      </w:r>
-      <w:proofErr w:type="gramStart"/>
-      <w:r>
-        <w:rPr>
-          <w:lang w:val="en-ZA"/>
-        </w:rPr>
-        <w:t>a the</w:t>
-      </w:r>
-      <w:proofErr w:type="gramEnd"/>
-      <w:r>
-        <w:rPr>
-          <w:lang w:val="en-ZA"/>
-        </w:rPr>
-        <w:t xml:space="preserve"> database by using Python classes to represent database tables, with each class attribute corresponding to a table’s column. Allows interactions with database using Python objects instead of raw SQL, and provides the foundation for CRUD functions.</w:t>
-      </w:r>
-    </w:p>
-    <w:p>
-      <w:pPr>
-        <w:rPr>
-          <w:lang w:val="en-ZA"/>
-        </w:rPr>
-      </w:pPr>
-    </w:p>
-    <w:p>
-      <w:pPr>
-        <w:rPr>
-          <w:lang w:val="en-ZA"/>
-        </w:rPr>
-      </w:pPr>
+        <w:t>Define the structure of a the database by using Python classes to represent database tables, with each class attribute corresponding to a table’s column. Allows interactions with database using Python objects instead of raw SQL, and provides the foundation for CRUD functions.</w:t>
+      </w:r>
+    </w:p>
+    <w:p>
+      <w:pPr>
+        <w:pStyle w:val="Heading3"/>
+        <w:rPr>
+          <w:lang w:val="en-ZA"/>
+        </w:rPr>
+      </w:pPr>
+      <w:r>
+        <w:rPr>
+          <w:lang w:val="en-ZA"/>
+        </w:rPr>
+        <w:lastRenderedPageBreak/>
+        <w:t xml:space="preserve">Define Pydantic Schemas </w:t>
+      </w:r>
+    </w:p>
+    <w:p>
+      <w:pPr>
+        <w:rPr>
+          <w:lang w:val="en-ZA"/>
+        </w:rPr>
+      </w:pPr>
+      <w:r>
+        <w:rPr>
+          <w:lang w:val="en-ZA"/>
+        </w:rPr>
+        <w:t xml:space="preserve">Pydantic schemas, often referred to as Pydantic models, are Python classes that define the structure, types, and validation rules for data. They are a core component of the Pydantic library, a data validation and settings management tool that leverages Python’s type hints. </w:t>
+      </w:r>
+      <w:r>
+        <w:rPr>
+          <w:lang w:val="en-ZA"/>
+        </w:rPr>
+        <w:t>Pydantic models are used by FastAPI to validate incoming JSON data (for POST requests) and structure outgoing JSON data (for responses).</w:t>
+      </w:r>
+    </w:p>
+    <w:p>
+      <w:pPr>
+        <w:pStyle w:val="ListParagraph"/>
+        <w:numPr>
+          <w:ilvl w:val="0"/>
+          <w:numId w:val="32"/>
+        </w:numPr>
+        <w:rPr>
+          <w:lang w:val="en-ZA"/>
+        </w:rPr>
+      </w:pPr>
+      <w:r>
+        <w:rPr>
+          <w:lang w:val="en-ZA"/>
+        </w:rPr>
+        <w:t xml:space="preserve">Getting Started: </w:t>
+      </w:r>
+      <w:r>
+        <w:rPr>
+          <w:lang w:val="en-ZA"/>
+        </w:rPr>
+        <w:t>https://docs.pydantic.dev/dev/</w:t>
+      </w:r>
+    </w:p>
+    <w:p>
+      <w:pPr>
+        <w:pStyle w:val="ListParagraph"/>
+        <w:numPr>
+          <w:ilvl w:val="0"/>
+          <w:numId w:val="32"/>
+        </w:numPr>
+        <w:rPr>
+          <w:lang w:val="en-ZA"/>
+        </w:rPr>
+      </w:pPr>
+      <w:r>
+        <w:rPr>
+          <w:lang w:val="en-ZA"/>
+        </w:rPr>
+        <w:t xml:space="preserve">Installation: </w:t>
+      </w:r>
+      <w:hyperlink r:id="rId66" w:history="1">
+        <w:r>
+          <w:rPr>
+            <w:rStyle w:val="Hyperlink"/>
+            <w:lang w:val="en-ZA"/>
+          </w:rPr>
+          <w:t>https://docs.pydantic.dev/1.10/install/</w:t>
+        </w:r>
+      </w:hyperlink>
     </w:p>
     <w:p>
       <w:pPr>
@@ -10769,7 +10712,7 @@
       </w:pPr>
     </w:p>
     <w:sectPr>
-      <w:footerReference w:type="default" r:id="rId64"/>
+      <w:footerReference w:type="default" r:id="rId67"/>
       <w:pgSz w:w="12240" w:h="15840"/>
       <w:pgMar w:top="1440" w:right="1440" w:bottom="1440" w:left="1440" w:header="708" w:footer="708" w:gutter="0"/>
       <w:cols w:space="708"/>
@@ -11268,6 +11211,119 @@
     </w:lvl>
   </w:abstractNum>
   <w:abstractNum w:abstractNumId="4" w15:restartNumberingAfterBreak="0">
+    <w:nsid w:val="12AF75F8"/>
+    <w:multiLevelType w:val="hybridMultilevel"/>
+    <w:tmpl w:val="E47858A2"/>
+    <w:lvl w:ilvl="0" w:tplc="04090001">
+      <w:start w:val="1"/>
+      <w:numFmt w:val="bullet"/>
+      <w:lvlText w:val=""/>
+      <w:lvlJc w:val="left"/>
+      <w:pPr>
+        <w:ind w:left="720" w:hanging="360"/>
+      </w:pPr>
+      <w:rPr>
+        <w:rFonts w:ascii="Symbol" w:hAnsi="Symbol" w:hint="default"/>
+      </w:rPr>
+    </w:lvl>
+    <w:lvl w:ilvl="1" w:tplc="04090003" w:tentative="1">
+      <w:start w:val="1"/>
+      <w:numFmt w:val="bullet"/>
+      <w:lvlText w:val="o"/>
+      <w:lvlJc w:val="left"/>
+      <w:pPr>
+        <w:ind w:left="1440" w:hanging="360"/>
+      </w:pPr>
+      <w:rPr>
+        <w:rFonts w:ascii="Courier New" w:hAnsi="Courier New" w:cs="Courier New" w:hint="default"/>
+      </w:rPr>
+    </w:lvl>
+    <w:lvl w:ilvl="2" w:tplc="04090005" w:tentative="1">
+      <w:start w:val="1"/>
+      <w:numFmt w:val="bullet"/>
+      <w:lvlText w:val=""/>
+      <w:lvlJc w:val="left"/>
+      <w:pPr>
+        <w:ind w:left="2160" w:hanging="360"/>
+      </w:pPr>
+      <w:rPr>
+        <w:rFonts w:ascii="Wingdings" w:hAnsi="Wingdings" w:hint="default"/>
+      </w:rPr>
+    </w:lvl>
+    <w:lvl w:ilvl="3" w:tplc="04090001" w:tentative="1">
+      <w:start w:val="1"/>
+      <w:numFmt w:val="bullet"/>
+      <w:lvlText w:val=""/>
+      <w:lvlJc w:val="left"/>
+      <w:pPr>
+        <w:ind w:left="2880" w:hanging="360"/>
+      </w:pPr>
+      <w:rPr>
+        <w:rFonts w:ascii="Symbol" w:hAnsi="Symbol" w:hint="default"/>
+      </w:rPr>
+    </w:lvl>
+    <w:lvl w:ilvl="4" w:tplc="04090003" w:tentative="1">
+      <w:start w:val="1"/>
+      <w:numFmt w:val="bullet"/>
+      <w:lvlText w:val="o"/>
+      <w:lvlJc w:val="left"/>
+      <w:pPr>
+        <w:ind w:left="3600" w:hanging="360"/>
+      </w:pPr>
+      <w:rPr>
+        <w:rFonts w:ascii="Courier New" w:hAnsi="Courier New" w:cs="Courier New" w:hint="default"/>
+      </w:rPr>
+    </w:lvl>
+    <w:lvl w:ilvl="5" w:tplc="04090005" w:tentative="1">
+      <w:start w:val="1"/>
+      <w:numFmt w:val="bullet"/>
+      <w:lvlText w:val=""/>
+      <w:lvlJc w:val="left"/>
+      <w:pPr>
+        <w:ind w:left="4320" w:hanging="360"/>
+      </w:pPr>
+      <w:rPr>
+        <w:rFonts w:ascii="Wingdings" w:hAnsi="Wingdings" w:hint="default"/>
+      </w:rPr>
+    </w:lvl>
+    <w:lvl w:ilvl="6" w:tplc="04090001" w:tentative="1">
+      <w:start w:val="1"/>
+      <w:numFmt w:val="bullet"/>
+      <w:lvlText w:val=""/>
+      <w:lvlJc w:val="left"/>
+      <w:pPr>
+        <w:ind w:left="5040" w:hanging="360"/>
+      </w:pPr>
+      <w:rPr>
+        <w:rFonts w:ascii="Symbol" w:hAnsi="Symbol" w:hint="default"/>
+      </w:rPr>
+    </w:lvl>
+    <w:lvl w:ilvl="7" w:tplc="04090003" w:tentative="1">
+      <w:start w:val="1"/>
+      <w:numFmt w:val="bullet"/>
+      <w:lvlText w:val="o"/>
+      <w:lvlJc w:val="left"/>
+      <w:pPr>
+        <w:ind w:left="5760" w:hanging="360"/>
+      </w:pPr>
+      <w:rPr>
+        <w:rFonts w:ascii="Courier New" w:hAnsi="Courier New" w:cs="Courier New" w:hint="default"/>
+      </w:rPr>
+    </w:lvl>
+    <w:lvl w:ilvl="8" w:tplc="04090005" w:tentative="1">
+      <w:start w:val="1"/>
+      <w:numFmt w:val="bullet"/>
+      <w:lvlText w:val=""/>
+      <w:lvlJc w:val="left"/>
+      <w:pPr>
+        <w:ind w:left="6480" w:hanging="360"/>
+      </w:pPr>
+      <w:rPr>
+        <w:rFonts w:ascii="Wingdings" w:hAnsi="Wingdings" w:hint="default"/>
+      </w:rPr>
+    </w:lvl>
+  </w:abstractNum>
+  <w:abstractNum w:abstractNumId="5" w15:restartNumberingAfterBreak="0">
     <w:nsid w:val="15B73CBE"/>
     <w:multiLevelType w:val="hybridMultilevel"/>
     <w:tmpl w:val="16AE8032"/>
@@ -11380,7 +11436,7 @@
       </w:rPr>
     </w:lvl>
   </w:abstractNum>
-  <w:abstractNum w:abstractNumId="5" w15:restartNumberingAfterBreak="0">
+  <w:abstractNum w:abstractNumId="6" w15:restartNumberingAfterBreak="0">
     <w:nsid w:val="1DD07192"/>
     <w:multiLevelType w:val="hybridMultilevel"/>
     <w:tmpl w:val="66E608BC"/>
@@ -11493,7 +11549,7 @@
       </w:rPr>
     </w:lvl>
   </w:abstractNum>
-  <w:abstractNum w:abstractNumId="6" w15:restartNumberingAfterBreak="0">
+  <w:abstractNum w:abstractNumId="7" w15:restartNumberingAfterBreak="0">
     <w:nsid w:val="23BE59B9"/>
     <w:multiLevelType w:val="hybridMultilevel"/>
     <w:tmpl w:val="9EEC330C"/>
@@ -11582,7 +11638,7 @@
       </w:pPr>
     </w:lvl>
   </w:abstractNum>
-  <w:abstractNum w:abstractNumId="7" w15:restartNumberingAfterBreak="0">
+  <w:abstractNum w:abstractNumId="8" w15:restartNumberingAfterBreak="0">
     <w:nsid w:val="24F32D35"/>
     <w:multiLevelType w:val="hybridMultilevel"/>
     <w:tmpl w:val="1ED2C046"/>
@@ -11671,7 +11727,7 @@
       </w:pPr>
     </w:lvl>
   </w:abstractNum>
-  <w:abstractNum w:abstractNumId="8" w15:restartNumberingAfterBreak="0">
+  <w:abstractNum w:abstractNumId="9" w15:restartNumberingAfterBreak="0">
     <w:nsid w:val="2FAA3E9F"/>
     <w:multiLevelType w:val="hybridMultilevel"/>
     <w:tmpl w:val="327AE32E"/>
@@ -11760,7 +11816,7 @@
       </w:pPr>
     </w:lvl>
   </w:abstractNum>
-  <w:abstractNum w:abstractNumId="9" w15:restartNumberingAfterBreak="0">
+  <w:abstractNum w:abstractNumId="10" w15:restartNumberingAfterBreak="0">
     <w:nsid w:val="32F23DA0"/>
     <w:multiLevelType w:val="hybridMultilevel"/>
     <w:tmpl w:val="D47E8DF6"/>
@@ -11873,7 +11929,7 @@
       </w:rPr>
     </w:lvl>
   </w:abstractNum>
-  <w:abstractNum w:abstractNumId="10" w15:restartNumberingAfterBreak="0">
+  <w:abstractNum w:abstractNumId="11" w15:restartNumberingAfterBreak="0">
     <w:nsid w:val="397A2A51"/>
     <w:multiLevelType w:val="hybridMultilevel"/>
     <w:tmpl w:val="E876A6F4"/>
@@ -11962,7 +12018,7 @@
       </w:pPr>
     </w:lvl>
   </w:abstractNum>
-  <w:abstractNum w:abstractNumId="11" w15:restartNumberingAfterBreak="0">
+  <w:abstractNum w:abstractNumId="12" w15:restartNumberingAfterBreak="0">
     <w:nsid w:val="3B555935"/>
     <w:multiLevelType w:val="hybridMultilevel"/>
     <w:tmpl w:val="0A585056"/>
@@ -12075,7 +12131,7 @@
       </w:rPr>
     </w:lvl>
   </w:abstractNum>
-  <w:abstractNum w:abstractNumId="12" w15:restartNumberingAfterBreak="0">
+  <w:abstractNum w:abstractNumId="13" w15:restartNumberingAfterBreak="0">
     <w:nsid w:val="43E97B06"/>
     <w:multiLevelType w:val="hybridMultilevel"/>
     <w:tmpl w:val="99D4040A"/>
@@ -12164,7 +12220,7 @@
       </w:pPr>
     </w:lvl>
   </w:abstractNum>
-  <w:abstractNum w:abstractNumId="13" w15:restartNumberingAfterBreak="0">
+  <w:abstractNum w:abstractNumId="14" w15:restartNumberingAfterBreak="0">
     <w:nsid w:val="49A91980"/>
     <w:multiLevelType w:val="hybridMultilevel"/>
     <w:tmpl w:val="5EDEE690"/>
@@ -12253,7 +12309,7 @@
       </w:pPr>
     </w:lvl>
   </w:abstractNum>
-  <w:abstractNum w:abstractNumId="14" w15:restartNumberingAfterBreak="0">
+  <w:abstractNum w:abstractNumId="15" w15:restartNumberingAfterBreak="0">
     <w:nsid w:val="4C5934E7"/>
     <w:multiLevelType w:val="hybridMultilevel"/>
     <w:tmpl w:val="D1FEAE50"/>
@@ -12342,7 +12398,7 @@
       </w:pPr>
     </w:lvl>
   </w:abstractNum>
-  <w:abstractNum w:abstractNumId="15" w15:restartNumberingAfterBreak="0">
+  <w:abstractNum w:abstractNumId="16" w15:restartNumberingAfterBreak="0">
     <w:nsid w:val="50261085"/>
     <w:multiLevelType w:val="hybridMultilevel"/>
     <w:tmpl w:val="02421BCC"/>
@@ -12455,7 +12511,7 @@
       </w:rPr>
     </w:lvl>
   </w:abstractNum>
-  <w:abstractNum w:abstractNumId="16" w15:restartNumberingAfterBreak="0">
+  <w:abstractNum w:abstractNumId="17" w15:restartNumberingAfterBreak="0">
     <w:nsid w:val="561A7C94"/>
     <w:multiLevelType w:val="hybridMultilevel"/>
     <w:tmpl w:val="09AA0E7C"/>
@@ -12568,7 +12624,7 @@
       </w:rPr>
     </w:lvl>
   </w:abstractNum>
-  <w:abstractNum w:abstractNumId="17" w15:restartNumberingAfterBreak="0">
+  <w:abstractNum w:abstractNumId="18" w15:restartNumberingAfterBreak="0">
     <w:nsid w:val="5A7758B4"/>
     <w:multiLevelType w:val="hybridMultilevel"/>
     <w:tmpl w:val="3F9A56DE"/>
@@ -12657,7 +12713,7 @@
       </w:pPr>
     </w:lvl>
   </w:abstractNum>
-  <w:abstractNum w:abstractNumId="18" w15:restartNumberingAfterBreak="0">
+  <w:abstractNum w:abstractNumId="19" w15:restartNumberingAfterBreak="0">
     <w:nsid w:val="5E8719AB"/>
     <w:multiLevelType w:val="hybridMultilevel"/>
     <w:tmpl w:val="E1784F86"/>
@@ -12770,7 +12826,7 @@
       </w:rPr>
     </w:lvl>
   </w:abstractNum>
-  <w:abstractNum w:abstractNumId="19" w15:restartNumberingAfterBreak="0">
+  <w:abstractNum w:abstractNumId="20" w15:restartNumberingAfterBreak="0">
     <w:nsid w:val="5F5914E9"/>
     <w:multiLevelType w:val="hybridMultilevel"/>
     <w:tmpl w:val="CE9CECB4"/>
@@ -12883,7 +12939,7 @@
       </w:rPr>
     </w:lvl>
   </w:abstractNum>
-  <w:abstractNum w:abstractNumId="20" w15:restartNumberingAfterBreak="0">
+  <w:abstractNum w:abstractNumId="21" w15:restartNumberingAfterBreak="0">
     <w:nsid w:val="5FB85688"/>
     <w:multiLevelType w:val="hybridMultilevel"/>
     <w:tmpl w:val="BD76CD20"/>
@@ -12972,7 +13028,7 @@
       </w:pPr>
     </w:lvl>
   </w:abstractNum>
-  <w:abstractNum w:abstractNumId="21" w15:restartNumberingAfterBreak="0">
+  <w:abstractNum w:abstractNumId="22" w15:restartNumberingAfterBreak="0">
     <w:nsid w:val="5FEF1BB3"/>
     <w:multiLevelType w:val="hybridMultilevel"/>
     <w:tmpl w:val="67128F02"/>
@@ -13061,7 +13117,7 @@
       </w:pPr>
     </w:lvl>
   </w:abstractNum>
-  <w:abstractNum w:abstractNumId="22" w15:restartNumberingAfterBreak="0">
+  <w:abstractNum w:abstractNumId="23" w15:restartNumberingAfterBreak="0">
     <w:nsid w:val="636B50B4"/>
     <w:multiLevelType w:val="hybridMultilevel"/>
     <w:tmpl w:val="9C480146"/>
@@ -13174,7 +13230,7 @@
       </w:rPr>
     </w:lvl>
   </w:abstractNum>
-  <w:abstractNum w:abstractNumId="23" w15:restartNumberingAfterBreak="0">
+  <w:abstractNum w:abstractNumId="24" w15:restartNumberingAfterBreak="0">
     <w:nsid w:val="67976705"/>
     <w:multiLevelType w:val="hybridMultilevel"/>
     <w:tmpl w:val="FC82989A"/>
@@ -13287,7 +13343,7 @@
       </w:rPr>
     </w:lvl>
   </w:abstractNum>
-  <w:abstractNum w:abstractNumId="24" w15:restartNumberingAfterBreak="0">
+  <w:abstractNum w:abstractNumId="25" w15:restartNumberingAfterBreak="0">
     <w:nsid w:val="6D727B15"/>
     <w:multiLevelType w:val="hybridMultilevel"/>
     <w:tmpl w:val="B9F44116"/>
@@ -13376,7 +13432,7 @@
       </w:pPr>
     </w:lvl>
   </w:abstractNum>
-  <w:abstractNum w:abstractNumId="25" w15:restartNumberingAfterBreak="0">
+  <w:abstractNum w:abstractNumId="26" w15:restartNumberingAfterBreak="0">
     <w:nsid w:val="705C5739"/>
     <w:multiLevelType w:val="multilevel"/>
     <w:tmpl w:val="381AA6BC"/>
@@ -13521,7 +13577,7 @@
       </w:rPr>
     </w:lvl>
   </w:abstractNum>
-  <w:abstractNum w:abstractNumId="26" w15:restartNumberingAfterBreak="0">
+  <w:abstractNum w:abstractNumId="27" w15:restartNumberingAfterBreak="0">
     <w:nsid w:val="73BC400C"/>
     <w:multiLevelType w:val="hybridMultilevel"/>
     <w:tmpl w:val="9AFAD39C"/>
@@ -13634,7 +13690,7 @@
       </w:rPr>
     </w:lvl>
   </w:abstractNum>
-  <w:abstractNum w:abstractNumId="27" w15:restartNumberingAfterBreak="0">
+  <w:abstractNum w:abstractNumId="28" w15:restartNumberingAfterBreak="0">
     <w:nsid w:val="75284BB9"/>
     <w:multiLevelType w:val="hybridMultilevel"/>
     <w:tmpl w:val="8E6C51F8"/>
@@ -13747,7 +13803,7 @@
       </w:rPr>
     </w:lvl>
   </w:abstractNum>
-  <w:abstractNum w:abstractNumId="28" w15:restartNumberingAfterBreak="0">
+  <w:abstractNum w:abstractNumId="29" w15:restartNumberingAfterBreak="0">
     <w:nsid w:val="77392592"/>
     <w:multiLevelType w:val="hybridMultilevel"/>
     <w:tmpl w:val="3662AC6A"/>
@@ -13860,7 +13916,7 @@
       </w:rPr>
     </w:lvl>
   </w:abstractNum>
-  <w:abstractNum w:abstractNumId="29" w15:restartNumberingAfterBreak="0">
+  <w:abstractNum w:abstractNumId="30" w15:restartNumberingAfterBreak="0">
     <w:nsid w:val="7820385D"/>
     <w:multiLevelType w:val="hybridMultilevel"/>
     <w:tmpl w:val="C298F48C"/>
@@ -13973,95 +14029,214 @@
       </w:rPr>
     </w:lvl>
   </w:abstractNum>
+  <w:abstractNum w:abstractNumId="31" w15:restartNumberingAfterBreak="0">
+    <w:nsid w:val="7FEB26A2"/>
+    <w:multiLevelType w:val="hybridMultilevel"/>
+    <w:tmpl w:val="805A5C60"/>
+    <w:lvl w:ilvl="0" w:tplc="04090001">
+      <w:start w:val="1"/>
+      <w:numFmt w:val="bullet"/>
+      <w:lvlText w:val=""/>
+      <w:lvlJc w:val="left"/>
+      <w:pPr>
+        <w:ind w:left="720" w:hanging="360"/>
+      </w:pPr>
+      <w:rPr>
+        <w:rFonts w:ascii="Symbol" w:hAnsi="Symbol" w:hint="default"/>
+      </w:rPr>
+    </w:lvl>
+    <w:lvl w:ilvl="1" w:tplc="04090003" w:tentative="1">
+      <w:start w:val="1"/>
+      <w:numFmt w:val="bullet"/>
+      <w:lvlText w:val="o"/>
+      <w:lvlJc w:val="left"/>
+      <w:pPr>
+        <w:ind w:left="1440" w:hanging="360"/>
+      </w:pPr>
+      <w:rPr>
+        <w:rFonts w:ascii="Courier New" w:hAnsi="Courier New" w:cs="Courier New" w:hint="default"/>
+      </w:rPr>
+    </w:lvl>
+    <w:lvl w:ilvl="2" w:tplc="04090005" w:tentative="1">
+      <w:start w:val="1"/>
+      <w:numFmt w:val="bullet"/>
+      <w:lvlText w:val=""/>
+      <w:lvlJc w:val="left"/>
+      <w:pPr>
+        <w:ind w:left="2160" w:hanging="360"/>
+      </w:pPr>
+      <w:rPr>
+        <w:rFonts w:ascii="Wingdings" w:hAnsi="Wingdings" w:hint="default"/>
+      </w:rPr>
+    </w:lvl>
+    <w:lvl w:ilvl="3" w:tplc="04090001" w:tentative="1">
+      <w:start w:val="1"/>
+      <w:numFmt w:val="bullet"/>
+      <w:lvlText w:val=""/>
+      <w:lvlJc w:val="left"/>
+      <w:pPr>
+        <w:ind w:left="2880" w:hanging="360"/>
+      </w:pPr>
+      <w:rPr>
+        <w:rFonts w:ascii="Symbol" w:hAnsi="Symbol" w:hint="default"/>
+      </w:rPr>
+    </w:lvl>
+    <w:lvl w:ilvl="4" w:tplc="04090003" w:tentative="1">
+      <w:start w:val="1"/>
+      <w:numFmt w:val="bullet"/>
+      <w:lvlText w:val="o"/>
+      <w:lvlJc w:val="left"/>
+      <w:pPr>
+        <w:ind w:left="3600" w:hanging="360"/>
+      </w:pPr>
+      <w:rPr>
+        <w:rFonts w:ascii="Courier New" w:hAnsi="Courier New" w:cs="Courier New" w:hint="default"/>
+      </w:rPr>
+    </w:lvl>
+    <w:lvl w:ilvl="5" w:tplc="04090005" w:tentative="1">
+      <w:start w:val="1"/>
+      <w:numFmt w:val="bullet"/>
+      <w:lvlText w:val=""/>
+      <w:lvlJc w:val="left"/>
+      <w:pPr>
+        <w:ind w:left="4320" w:hanging="360"/>
+      </w:pPr>
+      <w:rPr>
+        <w:rFonts w:ascii="Wingdings" w:hAnsi="Wingdings" w:hint="default"/>
+      </w:rPr>
+    </w:lvl>
+    <w:lvl w:ilvl="6" w:tplc="04090001" w:tentative="1">
+      <w:start w:val="1"/>
+      <w:numFmt w:val="bullet"/>
+      <w:lvlText w:val=""/>
+      <w:lvlJc w:val="left"/>
+      <w:pPr>
+        <w:ind w:left="5040" w:hanging="360"/>
+      </w:pPr>
+      <w:rPr>
+        <w:rFonts w:ascii="Symbol" w:hAnsi="Symbol" w:hint="default"/>
+      </w:rPr>
+    </w:lvl>
+    <w:lvl w:ilvl="7" w:tplc="04090003" w:tentative="1">
+      <w:start w:val="1"/>
+      <w:numFmt w:val="bullet"/>
+      <w:lvlText w:val="o"/>
+      <w:lvlJc w:val="left"/>
+      <w:pPr>
+        <w:ind w:left="5760" w:hanging="360"/>
+      </w:pPr>
+      <w:rPr>
+        <w:rFonts w:ascii="Courier New" w:hAnsi="Courier New" w:cs="Courier New" w:hint="default"/>
+      </w:rPr>
+    </w:lvl>
+    <w:lvl w:ilvl="8" w:tplc="04090005" w:tentative="1">
+      <w:start w:val="1"/>
+      <w:numFmt w:val="bullet"/>
+      <w:lvlText w:val=""/>
+      <w:lvlJc w:val="left"/>
+      <w:pPr>
+        <w:ind w:left="6480" w:hanging="360"/>
+      </w:pPr>
+      <w:rPr>
+        <w:rFonts w:ascii="Wingdings" w:hAnsi="Wingdings" w:hint="default"/>
+      </w:rPr>
+    </w:lvl>
+  </w:abstractNum>
   <w:num w:numId="1" w16cid:durableId="1888369543">
-    <w:abstractNumId w:val="26"/>
+    <w:abstractNumId w:val="27"/>
   </w:num>
   <w:num w:numId="2" w16cid:durableId="413745710">
+    <w:abstractNumId w:val="8"/>
+  </w:num>
+  <w:num w:numId="3" w16cid:durableId="210117462">
     <w:abstractNumId w:val="7"/>
   </w:num>
-  <w:num w:numId="3" w16cid:durableId="210117462">
-    <w:abstractNumId w:val="6"/>
-  </w:num>
   <w:num w:numId="4" w16cid:durableId="682904751">
-    <w:abstractNumId w:val="4"/>
+    <w:abstractNumId w:val="5"/>
   </w:num>
   <w:num w:numId="5" w16cid:durableId="1911305225">
-    <w:abstractNumId w:val="27"/>
+    <w:abstractNumId w:val="28"/>
   </w:num>
   <w:num w:numId="6" w16cid:durableId="1999528865">
-    <w:abstractNumId w:val="18"/>
+    <w:abstractNumId w:val="19"/>
   </w:num>
   <w:num w:numId="7" w16cid:durableId="1469783998">
-    <w:abstractNumId w:val="23"/>
+    <w:abstractNumId w:val="24"/>
   </w:num>
   <w:num w:numId="8" w16cid:durableId="971639793">
-    <w:abstractNumId w:val="19"/>
+    <w:abstractNumId w:val="20"/>
   </w:num>
   <w:num w:numId="9" w16cid:durableId="327515400">
-    <w:abstractNumId w:val="29"/>
+    <w:abstractNumId w:val="30"/>
   </w:num>
   <w:num w:numId="10" w16cid:durableId="1933777830">
-    <w:abstractNumId w:val="16"/>
+    <w:abstractNumId w:val="17"/>
   </w:num>
   <w:num w:numId="11" w16cid:durableId="742147698">
-    <w:abstractNumId w:val="11"/>
+    <w:abstractNumId w:val="12"/>
   </w:num>
   <w:num w:numId="12" w16cid:durableId="1909343346">
-    <w:abstractNumId w:val="25"/>
+    <w:abstractNumId w:val="26"/>
   </w:num>
   <w:num w:numId="13" w16cid:durableId="653871704">
     <w:abstractNumId w:val="3"/>
   </w:num>
   <w:num w:numId="14" w16cid:durableId="1202747798">
-    <w:abstractNumId w:val="9"/>
+    <w:abstractNumId w:val="10"/>
   </w:num>
   <w:num w:numId="15" w16cid:durableId="1698045458">
-    <w:abstractNumId w:val="15"/>
+    <w:abstractNumId w:val="16"/>
   </w:num>
   <w:num w:numId="16" w16cid:durableId="1104228750">
-    <w:abstractNumId w:val="12"/>
+    <w:abstractNumId w:val="13"/>
   </w:num>
   <w:num w:numId="17" w16cid:durableId="1946185773">
-    <w:abstractNumId w:val="13"/>
+    <w:abstractNumId w:val="14"/>
   </w:num>
   <w:num w:numId="18" w16cid:durableId="237640380">
-    <w:abstractNumId w:val="20"/>
+    <w:abstractNumId w:val="21"/>
   </w:num>
   <w:num w:numId="19" w16cid:durableId="843015063">
     <w:abstractNumId w:val="2"/>
   </w:num>
   <w:num w:numId="20" w16cid:durableId="166091564">
-    <w:abstractNumId w:val="22"/>
+    <w:abstractNumId w:val="23"/>
   </w:num>
   <w:num w:numId="21" w16cid:durableId="806046066">
-    <w:abstractNumId w:val="14"/>
+    <w:abstractNumId w:val="15"/>
   </w:num>
   <w:num w:numId="22" w16cid:durableId="740253142">
     <w:abstractNumId w:val="1"/>
   </w:num>
   <w:num w:numId="23" w16cid:durableId="985628204">
-    <w:abstractNumId w:val="8"/>
+    <w:abstractNumId w:val="9"/>
   </w:num>
   <w:num w:numId="24" w16cid:durableId="1511485360">
-    <w:abstractNumId w:val="10"/>
+    <w:abstractNumId w:val="11"/>
   </w:num>
   <w:num w:numId="25" w16cid:durableId="1061174916">
-    <w:abstractNumId w:val="5"/>
+    <w:abstractNumId w:val="6"/>
   </w:num>
   <w:num w:numId="26" w16cid:durableId="1679966460">
-    <w:abstractNumId w:val="21"/>
+    <w:abstractNumId w:val="22"/>
   </w:num>
   <w:num w:numId="27" w16cid:durableId="1320767375">
-    <w:abstractNumId w:val="28"/>
+    <w:abstractNumId w:val="29"/>
   </w:num>
   <w:num w:numId="28" w16cid:durableId="1611930015">
     <w:abstractNumId w:val="0"/>
   </w:num>
   <w:num w:numId="29" w16cid:durableId="794298990">
-    <w:abstractNumId w:val="24"/>
+    <w:abstractNumId w:val="25"/>
   </w:num>
   <w:num w:numId="30" w16cid:durableId="819542236">
-    <w:abstractNumId w:val="17"/>
+    <w:abstractNumId w:val="18"/>
+  </w:num>
+  <w:num w:numId="31" w16cid:durableId="1583878912">
+    <w:abstractNumId w:val="4"/>
+  </w:num>
+  <w:num w:numId="32" w16cid:durableId="519585161">
+    <w:abstractNumId w:val="31"/>
   </w:num>
 </w:numbering>
 </file>
@@ -14665,6 +14840,7 @@
   <w:style w:type="character" w:default="1" w:styleId="DefaultParagraphFont">
     <w:name w:val="Default Paragraph Font"/>
     <w:uiPriority w:val="1"/>
+    <w:semiHidden/>
     <w:unhideWhenUsed/>
   </w:style>
   <w:style w:type="table" w:default="1" w:styleId="TableNormal">

</xml_diff>

<commit_message>
Backend fully functional with database migrations and data ingestion
</commit_message>
<xml_diff>
--- a/Daxter (Documentation) v.0.0.1.docx
+++ b/Daxter (Documentation) v.0.0.1.docx
@@ -9844,12 +9844,15 @@
         </w:rPr>
         <w:t xml:space="preserve">Getting Started: </w:t>
       </w:r>
-      <w:r>
-        <w:rPr>
-          <w:lang w:val="en-ZA"/>
-        </w:rPr>
-        <w:t>https://docs.pydantic.dev/dev/</w:t>
-      </w:r>
+      <w:hyperlink r:id="rId66" w:history="1">
+        <w:r>
+          <w:rPr>
+            <w:rStyle w:val="Hyperlink"/>
+            <w:lang w:val="en-ZA"/>
+          </w:rPr>
+          <w:t>https://docs.pydantic.dev/dev/</w:t>
+        </w:r>
+      </w:hyperlink>
     </w:p>
     <w:p>
       <w:pPr>
@@ -9868,7 +9871,7 @@
         </w:rPr>
         <w:t xml:space="preserve">Installation: </w:t>
       </w:r>
-      <w:hyperlink r:id="rId66" w:history="1">
+      <w:hyperlink r:id="rId67" w:history="1">
         <w:r>
           <w:rPr>
             <w:rStyle w:val="Hyperlink"/>
@@ -9877,6 +9880,72 @@
           <w:t>https://docs.pydantic.dev/1.10/install/</w:t>
         </w:r>
       </w:hyperlink>
+    </w:p>
+    <w:p>
+      <w:pPr>
+        <w:pStyle w:val="Heading3"/>
+        <w:rPr>
+          <w:lang w:val="en-ZA"/>
+        </w:rPr>
+      </w:pPr>
+      <w:r>
+        <w:rPr>
+          <w:lang w:val="en-ZA"/>
+        </w:rPr>
+        <w:t>/api/data-ingest</w:t>
+      </w:r>
+    </w:p>
+    <w:p>
+      <w:pPr>
+        <w:rPr>
+          <w:lang w:val="en-ZA"/>
+        </w:rPr>
+      </w:pPr>
+      <w:r>
+        <w:rPr>
+          <w:lang w:val="en-ZA"/>
+        </w:rPr>
+        <w:t>Implement P</w:t>
+      </w:r>
+      <w:r>
+        <w:rPr>
+          <w:lang w:val="en-ZA"/>
+        </w:rPr>
+        <w:t>OST</w:t>
+      </w:r>
+      <w:r>
+        <w:rPr>
+          <w:lang w:val="en-ZA"/>
+        </w:rPr>
+        <w:t xml:space="preserve"> Endpoint. This endpoint receives the data, validates it using AccountantDataCreate , converts it into the SQLAlchemy model, and commits it to the database</w:t>
+      </w:r>
+    </w:p>
+    <w:p>
+      <w:pPr>
+        <w:pStyle w:val="Heading3"/>
+        <w:rPr>
+          <w:lang w:val="en-ZA"/>
+        </w:rPr>
+      </w:pPr>
+      <w:r>
+        <w:rPr>
+          <w:lang w:val="en-ZA"/>
+        </w:rPr>
+        <w:t>/api/summary</w:t>
+      </w:r>
+    </w:p>
+    <w:p>
+      <w:pPr>
+        <w:rPr>
+          <w:lang w:val="en-ZA"/>
+        </w:rPr>
+      </w:pPr>
+      <w:r>
+        <w:rPr>
+          <w:lang w:val="en-ZA"/>
+        </w:rPr>
+        <w:t>Implement GET Endpoint. This endpoint fetches aggregated data required for the dashboard</w:t>
+      </w:r>
     </w:p>
     <w:p>
       <w:pPr>
@@ -10712,7 +10781,7 @@
       </w:pPr>
     </w:p>
     <w:sectPr>
-      <w:footerReference w:type="default" r:id="rId67"/>
+      <w:footerReference w:type="default" r:id="rId68"/>
       <w:pgSz w:w="12240" w:h="15840"/>
       <w:pgMar w:top="1440" w:right="1440" w:bottom="1440" w:left="1440" w:header="708" w:footer="708" w:gutter="0"/>
       <w:cols w:space="708"/>

</xml_diff>